<commit_message>
rolling window error calculation new changes
</commit_message>
<xml_diff>
--- a/src/data/Rolling window experiments.docx
+++ b/src/data/Rolling window experiments.docx
@@ -33,39 +33,28 @@
           <w:i/>
           <w:iCs/>
         </w:rPr>
-        <w:t>run_arima_ets_rolling_origin</w:t>
-      </w:r>
+        <w:t>run_arima_ets_rolling_origin.py</w:t>
+      </w:r>
+      <w:r>
+        <w:t xml:space="preserve"> -&gt; runs the base arima and ets rolling </w:t>
+      </w:r>
+      <w:r>
+        <w:t>window</w:t>
+      </w:r>
+      <w:r>
+        <w:t xml:space="preserve"> forecasts </w:t>
+      </w:r>
+    </w:p>
+    <w:p>
       <w:r>
         <w:rPr>
           <w:i/>
           <w:iCs/>
         </w:rPr>
-        <w:t>.py</w:t>
-      </w:r>
-      <w:r>
-        <w:t xml:space="preserve"> -&gt; runs the base </w:t>
-      </w:r>
-      <w:proofErr w:type="spellStart"/>
-      <w:r>
-        <w:t>arima</w:t>
-      </w:r>
-      <w:proofErr w:type="spellEnd"/>
-      <w:r>
-        <w:t xml:space="preserve"> and </w:t>
-      </w:r>
-      <w:proofErr w:type="spellStart"/>
-      <w:r>
-        <w:t>ets</w:t>
-      </w:r>
-      <w:proofErr w:type="spellEnd"/>
-      <w:r>
-        <w:t xml:space="preserve"> rolling </w:t>
-      </w:r>
-      <w:r>
-        <w:t>window</w:t>
-      </w:r>
-      <w:r>
-        <w:t xml:space="preserve"> forecasts </w:t>
+        <w:t>run_ml_method_rolling_origin.py</w:t>
+      </w:r>
+      <w:r>
+        <w:t xml:space="preserve"> -&gt; runs the ML reconciliation for the rolling windows</w:t>
       </w:r>
     </w:p>
     <w:p>
@@ -74,33 +63,7 @@
           <w:i/>
           <w:iCs/>
         </w:rPr>
-        <w:t>run_ml_method_rolling_origin</w:t>
-      </w:r>
-      <w:r>
-        <w:rPr>
-          <w:i/>
-          <w:iCs/>
-        </w:rPr>
-        <w:t>.py</w:t>
-      </w:r>
-      <w:r>
-        <w:t xml:space="preserve"> -&gt; runs the ML reconciliation for the rolling windows</w:t>
-      </w:r>
-    </w:p>
-    <w:p>
-      <w:r>
-        <w:rPr>
-          <w:i/>
-          <w:iCs/>
-        </w:rPr>
-        <w:t>run_hts_benchmarks_rolling_origin</w:t>
-      </w:r>
-      <w:r>
-        <w:rPr>
-          <w:i/>
-          <w:iCs/>
-        </w:rPr>
-        <w:t>.py</w:t>
+        <w:t>run_hts_benchmarks_rolling_origin.py</w:t>
       </w:r>
       <w:r>
         <w:t xml:space="preserve"> -&gt; runs the reconciliation benchmarks for the rolling window</w:t>
@@ -298,10 +261,10 @@
           <w:bCs/>
         </w:rPr>
         <w:drawing>
-          <wp:inline distT="0" distB="0" distL="0" distR="0" wp14:anchorId="6D1D6986" wp14:editId="1C662BA6">
-            <wp:extent cx="5791200" cy="1879600"/>
+          <wp:inline distT="0" distB="0" distL="0" distR="0" wp14:anchorId="59BCDC13" wp14:editId="3D53A243">
+            <wp:extent cx="6616700" cy="1879600"/>
             <wp:effectExtent l="0" t="0" r="0" b="0"/>
-            <wp:docPr id="10" name="Picture 10"/>
+            <wp:docPr id="1" name="Picture 1"/>
             <wp:cNvGraphicFramePr>
               <a:graphicFrameLocks xmlns:a="http://schemas.openxmlformats.org/drawingml/2006/main" noChangeAspect="1"/>
             </wp:cNvGraphicFramePr>
@@ -321,7 +284,7 @@
                   <pic:spPr>
                     <a:xfrm>
                       <a:off x="0" y="0"/>
-                      <a:ext cx="5791200" cy="1879600"/>
+                      <a:ext cx="6616700" cy="1879600"/>
                     </a:xfrm>
                     <a:prstGeom prst="rect">
                       <a:avLst/>
@@ -395,10 +358,10 @@
         </w:rPr>
         <w:lastRenderedPageBreak/>
         <w:drawing>
-          <wp:inline distT="0" distB="0" distL="0" distR="0" wp14:anchorId="34D0CD83" wp14:editId="4968F421">
+          <wp:inline distT="0" distB="0" distL="0" distR="0" wp14:anchorId="6A32FA6E" wp14:editId="40BE40D4">
             <wp:extent cx="6616700" cy="1879600"/>
             <wp:effectExtent l="0" t="0" r="0" b="0"/>
-            <wp:docPr id="9" name="Picture 9"/>
+            <wp:docPr id="2" name="Picture 2"/>
             <wp:cNvGraphicFramePr>
               <a:graphicFrameLocks xmlns:a="http://schemas.openxmlformats.org/drawingml/2006/main" noChangeAspect="1"/>
             </wp:cNvGraphicFramePr>
@@ -446,6 +409,14 @@
           <w:bCs/>
         </w:rPr>
       </w:pPr>
+    </w:p>
+    <w:p>
+      <w:pPr>
+        <w:rPr>
+          <w:b/>
+          <w:bCs/>
+        </w:rPr>
+      </w:pPr>
       <w:r>
         <w:rPr>
           <w:b/>
@@ -469,6 +440,14 @@
           <w:bCs/>
         </w:rPr>
       </w:pPr>
+    </w:p>
+    <w:p>
+      <w:pPr>
+        <w:rPr>
+          <w:b/>
+          <w:bCs/>
+        </w:rPr>
+      </w:pPr>
       <w:r>
         <w:rPr>
           <w:b/>
@@ -498,10 +477,10 @@
           <w:bCs/>
         </w:rPr>
         <w:drawing>
-          <wp:inline distT="0" distB="0" distL="0" distR="0" wp14:anchorId="62E4DF68" wp14:editId="015B7300">
-            <wp:extent cx="6616700" cy="1676400"/>
-            <wp:effectExtent l="0" t="0" r="0" b="0"/>
-            <wp:docPr id="4" name="Picture 4"/>
+          <wp:inline distT="0" distB="0" distL="0" distR="0" wp14:anchorId="2A0D4D4D" wp14:editId="14087908">
+            <wp:extent cx="6642100" cy="1734185"/>
+            <wp:effectExtent l="0" t="0" r="0" b="5715"/>
+            <wp:docPr id="3" name="Picture 3"/>
             <wp:cNvGraphicFramePr>
               <a:graphicFrameLocks xmlns:a="http://schemas.openxmlformats.org/drawingml/2006/main" noChangeAspect="1"/>
             </wp:cNvGraphicFramePr>
@@ -521,7 +500,7 @@
                   <pic:spPr>
                     <a:xfrm>
                       <a:off x="0" y="0"/>
-                      <a:ext cx="6616700" cy="1676400"/>
+                      <a:ext cx="6642100" cy="1734185"/>
                     </a:xfrm>
                     <a:prstGeom prst="rect">
                       <a:avLst/>
@@ -572,71 +551,6 @@
           <w:bCs/>
         </w:rPr>
       </w:pPr>
-      <w:r>
-        <w:rPr>
-          <w:b/>
-          <w:bCs/>
-        </w:rPr>
-        <w:drawing>
-          <wp:inline distT="0" distB="0" distL="0" distR="0" wp14:anchorId="558F1B15" wp14:editId="75713D3F">
-            <wp:extent cx="6632276" cy="1234800"/>
-            <wp:effectExtent l="0" t="0" r="0" b="0"/>
-            <wp:docPr id="1" name="Picture 1"/>
-            <wp:cNvGraphicFramePr>
-              <a:graphicFrameLocks xmlns:a="http://schemas.openxmlformats.org/drawingml/2006/main" noChangeAspect="1"/>
-            </wp:cNvGraphicFramePr>
-            <a:graphic xmlns:a="http://schemas.openxmlformats.org/drawingml/2006/main">
-              <a:graphicData uri="http://schemas.openxmlformats.org/drawingml/2006/picture">
-                <pic:pic xmlns:pic="http://schemas.openxmlformats.org/drawingml/2006/picture">
-                  <pic:nvPicPr>
-                    <pic:cNvPr id="1" name=""/>
-                    <pic:cNvPicPr/>
-                  </pic:nvPicPr>
-                  <pic:blipFill>
-                    <a:blip r:embed="rId8"/>
-                    <a:stretch>
-                      <a:fillRect/>
-                    </a:stretch>
-                  </pic:blipFill>
-                  <pic:spPr>
-                    <a:xfrm>
-                      <a:off x="0" y="0"/>
-                      <a:ext cx="6632276" cy="1234800"/>
-                    </a:xfrm>
-                    <a:prstGeom prst="rect">
-                      <a:avLst/>
-                    </a:prstGeom>
-                  </pic:spPr>
-                </pic:pic>
-              </a:graphicData>
-            </a:graphic>
-          </wp:inline>
-        </w:drawing>
-      </w:r>
-    </w:p>
-    <w:p>
-      <w:pPr>
-        <w:rPr>
-          <w:b/>
-          <w:bCs/>
-        </w:rPr>
-      </w:pPr>
-    </w:p>
-    <w:p>
-      <w:pPr>
-        <w:rPr>
-          <w:b/>
-          <w:bCs/>
-        </w:rPr>
-      </w:pPr>
-    </w:p>
-    <w:p>
-      <w:pPr>
-        <w:rPr>
-          <w:b/>
-          <w:bCs/>
-        </w:rPr>
-      </w:pPr>
     </w:p>
     <w:p>
       <w:pPr>
@@ -691,55 +605,6 @@
           <w:bCs/>
         </w:rPr>
       </w:pPr>
-      <w:r>
-        <w:rPr>
-          <w:b/>
-          <w:bCs/>
-        </w:rPr>
-        <w:drawing>
-          <wp:inline distT="0" distB="0" distL="0" distR="0" wp14:anchorId="38B71EF4" wp14:editId="642B374D">
-            <wp:extent cx="5791200" cy="1473200"/>
-            <wp:effectExtent l="0" t="0" r="0" b="0"/>
-            <wp:docPr id="5" name="Picture 5"/>
-            <wp:cNvGraphicFramePr>
-              <a:graphicFrameLocks xmlns:a="http://schemas.openxmlformats.org/drawingml/2006/main" noChangeAspect="1"/>
-            </wp:cNvGraphicFramePr>
-            <a:graphic xmlns:a="http://schemas.openxmlformats.org/drawingml/2006/main">
-              <a:graphicData uri="http://schemas.openxmlformats.org/drawingml/2006/picture">
-                <pic:pic xmlns:pic="http://schemas.openxmlformats.org/drawingml/2006/picture">
-                  <pic:nvPicPr>
-                    <pic:cNvPr id="1" name=""/>
-                    <pic:cNvPicPr/>
-                  </pic:nvPicPr>
-                  <pic:blipFill>
-                    <a:blip r:embed="rId9"/>
-                    <a:stretch>
-                      <a:fillRect/>
-                    </a:stretch>
-                  </pic:blipFill>
-                  <pic:spPr>
-                    <a:xfrm>
-                      <a:off x="0" y="0"/>
-                      <a:ext cx="5791200" cy="1473200"/>
-                    </a:xfrm>
-                    <a:prstGeom prst="rect">
-                      <a:avLst/>
-                    </a:prstGeom>
-                  </pic:spPr>
-                </pic:pic>
-              </a:graphicData>
-            </a:graphic>
-          </wp:inline>
-        </w:drawing>
-      </w:r>
-    </w:p>
-    <w:p>
-      <w:pPr>
-        <w:rPr>
-          <w:b/>
-          <w:bCs/>
-        </w:rPr>
-      </w:pPr>
     </w:p>
     <w:p>
       <w:pPr>
@@ -771,48 +636,6 @@
           <w:bCs/>
         </w:rPr>
       </w:pPr>
-      <w:r>
-        <w:rPr>
-          <w:b/>
-          <w:bCs/>
-        </w:rPr>
-        <w:lastRenderedPageBreak/>
-        <w:drawing>
-          <wp:inline distT="0" distB="0" distL="0" distR="0" wp14:anchorId="609732D6" wp14:editId="2386168F">
-            <wp:extent cx="5867400" cy="1473200"/>
-            <wp:effectExtent l="0" t="0" r="0" b="0"/>
-            <wp:docPr id="6" name="Picture 6"/>
-            <wp:cNvGraphicFramePr>
-              <a:graphicFrameLocks xmlns:a="http://schemas.openxmlformats.org/drawingml/2006/main" noChangeAspect="1"/>
-            </wp:cNvGraphicFramePr>
-            <a:graphic xmlns:a="http://schemas.openxmlformats.org/drawingml/2006/main">
-              <a:graphicData uri="http://schemas.openxmlformats.org/drawingml/2006/picture">
-                <pic:pic xmlns:pic="http://schemas.openxmlformats.org/drawingml/2006/picture">
-                  <pic:nvPicPr>
-                    <pic:cNvPr id="1" name=""/>
-                    <pic:cNvPicPr/>
-                  </pic:nvPicPr>
-                  <pic:blipFill>
-                    <a:blip r:embed="rId10"/>
-                    <a:stretch>
-                      <a:fillRect/>
-                    </a:stretch>
-                  </pic:blipFill>
-                  <pic:spPr>
-                    <a:xfrm>
-                      <a:off x="0" y="0"/>
-                      <a:ext cx="5867400" cy="1473200"/>
-                    </a:xfrm>
-                    <a:prstGeom prst="rect">
-                      <a:avLst/>
-                    </a:prstGeom>
-                  </pic:spPr>
-                </pic:pic>
-              </a:graphicData>
-            </a:graphic>
-          </wp:inline>
-        </w:drawing>
-      </w:r>
     </w:p>
     <w:p>
       <w:pPr>
@@ -896,63 +719,6 @@
           <w:b/>
           <w:bCs/>
         </w:rPr>
-        <w:drawing>
-          <wp:inline distT="0" distB="0" distL="0" distR="0" wp14:anchorId="41BFCB8C" wp14:editId="215CBC54">
-            <wp:extent cx="6642100" cy="1521460"/>
-            <wp:effectExtent l="0" t="0" r="0" b="2540"/>
-            <wp:docPr id="8" name="Picture 8"/>
-            <wp:cNvGraphicFramePr>
-              <a:graphicFrameLocks xmlns:a="http://schemas.openxmlformats.org/drawingml/2006/main" noChangeAspect="1"/>
-            </wp:cNvGraphicFramePr>
-            <a:graphic xmlns:a="http://schemas.openxmlformats.org/drawingml/2006/main">
-              <a:graphicData uri="http://schemas.openxmlformats.org/drawingml/2006/picture">
-                <pic:pic xmlns:pic="http://schemas.openxmlformats.org/drawingml/2006/picture">
-                  <pic:nvPicPr>
-                    <pic:cNvPr id="1" name=""/>
-                    <pic:cNvPicPr/>
-                  </pic:nvPicPr>
-                  <pic:blipFill>
-                    <a:blip r:embed="rId11"/>
-                    <a:stretch>
-                      <a:fillRect/>
-                    </a:stretch>
-                  </pic:blipFill>
-                  <pic:spPr>
-                    <a:xfrm>
-                      <a:off x="0" y="0"/>
-                      <a:ext cx="6642100" cy="1521460"/>
-                    </a:xfrm>
-                    <a:prstGeom prst="rect">
-                      <a:avLst/>
-                    </a:prstGeom>
-                  </pic:spPr>
-                </pic:pic>
-              </a:graphicData>
-            </a:graphic>
-          </wp:inline>
-        </w:drawing>
-      </w:r>
-    </w:p>
-    <w:p>
-      <w:pPr>
-        <w:rPr>
-          <w:b/>
-          <w:bCs/>
-        </w:rPr>
-      </w:pPr>
-    </w:p>
-    <w:p>
-      <w:pPr>
-        <w:rPr>
-          <w:b/>
-          <w:bCs/>
-        </w:rPr>
-      </w:pPr>
-      <w:r>
-        <w:rPr>
-          <w:b/>
-          <w:bCs/>
-        </w:rPr>
         <w:t>ETS</w:t>
       </w:r>
     </w:p>
@@ -971,47 +737,6 @@
           <w:bCs/>
         </w:rPr>
       </w:pPr>
-      <w:r>
-        <w:rPr>
-          <w:b/>
-          <w:bCs/>
-        </w:rPr>
-        <w:drawing>
-          <wp:inline distT="0" distB="0" distL="0" distR="0" wp14:anchorId="2E6D6F43" wp14:editId="27FE5623">
-            <wp:extent cx="6642100" cy="1521460"/>
-            <wp:effectExtent l="0" t="0" r="0" b="2540"/>
-            <wp:docPr id="7" name="Picture 7"/>
-            <wp:cNvGraphicFramePr>
-              <a:graphicFrameLocks xmlns:a="http://schemas.openxmlformats.org/drawingml/2006/main" noChangeAspect="1"/>
-            </wp:cNvGraphicFramePr>
-            <a:graphic xmlns:a="http://schemas.openxmlformats.org/drawingml/2006/main">
-              <a:graphicData uri="http://schemas.openxmlformats.org/drawingml/2006/picture">
-                <pic:pic xmlns:pic="http://schemas.openxmlformats.org/drawingml/2006/picture">
-                  <pic:nvPicPr>
-                    <pic:cNvPr id="1" name=""/>
-                    <pic:cNvPicPr/>
-                  </pic:nvPicPr>
-                  <pic:blipFill>
-                    <a:blip r:embed="rId12"/>
-                    <a:stretch>
-                      <a:fillRect/>
-                    </a:stretch>
-                  </pic:blipFill>
-                  <pic:spPr>
-                    <a:xfrm>
-                      <a:off x="0" y="0"/>
-                      <a:ext cx="6642100" cy="1521460"/>
-                    </a:xfrm>
-                    <a:prstGeom prst="rect">
-                      <a:avLst/>
-                    </a:prstGeom>
-                  </pic:spPr>
-                </pic:pic>
-              </a:graphicData>
-            </a:graphic>
-          </wp:inline>
-        </w:drawing>
-      </w:r>
     </w:p>
     <w:p>
       <w:pPr>
@@ -1061,6 +786,7 @@
           <w:sz w:val="32"/>
           <w:szCs w:val="32"/>
         </w:rPr>
+        <w:lastRenderedPageBreak/>
         <w:t>Running Time for ML method</w:t>
       </w:r>
     </w:p>
@@ -2090,6 +1816,7 @@
   <w:style w:type="character" w:default="1" w:styleId="DefaultParagraphFont">
     <w:name w:val="Default Paragraph Font"/>
     <w:uiPriority w:val="1"/>
+    <w:semiHidden/>
     <w:unhideWhenUsed/>
   </w:style>
   <w:style w:type="table" w:default="1" w:styleId="TableNormal">

</xml_diff>

<commit_message>
new experiments added for prison dataset
</commit_message>
<xml_diff>
--- a/src/data/Rolling window experiments.docx
+++ b/src/data/Rolling window experiments.docx
@@ -4,6 +4,14 @@
   <w:body>
     <w:sdt>
       <w:sdtPr>
+        <w:rPr>
+          <w:rFonts w:asciiTheme="minorHAnsi" w:eastAsiaTheme="minorHAnsi" w:hAnsiTheme="minorHAnsi" w:cstheme="minorBidi"/>
+          <w:bCs w:val="0"/>
+          <w:color w:val="auto"/>
+          <w:sz w:val="24"/>
+          <w:szCs w:val="24"/>
+          <w:lang w:val="en-AU"/>
+        </w:rPr>
         <w:id w:val="206002147"/>
         <w:docPartObj>
           <w:docPartGallery w:val="Table of Contents"/>
@@ -12,13 +20,8 @@
       </w:sdtPr>
       <w:sdtEndPr>
         <w:rPr>
-          <w:rFonts w:asciiTheme="minorHAnsi" w:eastAsiaTheme="minorHAnsi" w:hAnsiTheme="minorHAnsi" w:cstheme="minorBidi"/>
           <w:b/>
           <w:noProof/>
-          <w:color w:val="auto"/>
-          <w:sz w:val="24"/>
-          <w:szCs w:val="24"/>
-          <w:lang w:val="en-AU"/>
         </w:rPr>
       </w:sdtEndPr>
       <w:sdtContent>
@@ -3554,37 +3557,22 @@
     <w:p/>
     <w:p>
       <w:r>
-        <w:t xml:space="preserve">Prison – </w:t>
-      </w:r>
-      <w:r>
-        <w:t>3</w:t>
-      </w:r>
-      <w:r>
-        <w:t xml:space="preserve"> </w:t>
+        <w:t xml:space="preserve">Prison – 3 </w:t>
       </w:r>
     </w:p>
     <w:p>
       <w:r>
-        <w:t xml:space="preserve">Tourism – </w:t>
-      </w:r>
-      <w:r>
-        <w:t>12</w:t>
+        <w:t>Tourism – 12</w:t>
       </w:r>
     </w:p>
     <w:p>
       <w:r>
-        <w:t xml:space="preserve">Labour – </w:t>
-      </w:r>
-      <w:r>
-        <w:t>6</w:t>
+        <w:t>Labour – 6</w:t>
       </w:r>
     </w:p>
     <w:p>
       <w:r>
-        <w:t xml:space="preserve">Wikipedia – </w:t>
-      </w:r>
-      <w:r>
-        <w:t>7</w:t>
+        <w:t>Wikipedia – 7</w:t>
       </w:r>
     </w:p>
     <w:p/>
@@ -4933,6 +4921,1693 @@
     </w:tbl>
     <w:p/>
     <w:p/>
+    <w:p>
+      <w:r>
+        <w:t>MSE – training at each iteration</w:t>
+      </w:r>
+    </w:p>
+    <w:tbl>
+      <w:tblPr>
+        <w:tblW w:w="0" w:type="auto"/>
+        <w:tblCellMar>
+          <w:left w:w="0" w:type="dxa"/>
+          <w:right w:w="0" w:type="dxa"/>
+        </w:tblCellMar>
+        <w:tblLook w:val="04A0" w:firstRow="1" w:lastRow="0" w:firstColumn="1" w:lastColumn="0" w:noHBand="0" w:noVBand="1"/>
+      </w:tblPr>
+      <w:tblGrid>
+        <w:gridCol w:w="1584"/>
+        <w:gridCol w:w="861"/>
+        <w:gridCol w:w="1525"/>
+        <w:gridCol w:w="861"/>
+        <w:gridCol w:w="2892"/>
+        <w:gridCol w:w="1421"/>
+        <w:gridCol w:w="1005"/>
+      </w:tblGrid>
+      <w:tr>
+        <w:trPr>
+          <w:trHeight w:val="154"/>
+        </w:trPr>
+        <w:tc>
+          <w:tcPr>
+            <w:tcW w:w="1584" w:type="dxa"/>
+            <w:tcBorders>
+              <w:top w:val="single" w:sz="6" w:space="0" w:color="000000"/>
+              <w:left w:val="single" w:sz="6" w:space="0" w:color="000000"/>
+              <w:bottom w:val="single" w:sz="6" w:space="0" w:color="000000"/>
+              <w:right w:val="single" w:sz="6" w:space="0" w:color="000000"/>
+            </w:tcBorders>
+            <w:shd w:val="clear" w:color="auto" w:fill="B0B3B2"/>
+            <w:tcMar>
+              <w:top w:w="60" w:type="dxa"/>
+              <w:left w:w="60" w:type="dxa"/>
+              <w:bottom w:w="60" w:type="dxa"/>
+              <w:right w:w="60" w:type="dxa"/>
+            </w:tcMar>
+            <w:hideMark/>
+          </w:tcPr>
+          <w:p>
+            <w:pPr>
+              <w:rPr>
+                <w:rFonts w:eastAsia="Times New Roman" w:cstheme="minorHAnsi"/>
+              </w:rPr>
+            </w:pPr>
+          </w:p>
+        </w:tc>
+        <w:tc>
+          <w:tcPr>
+            <w:tcW w:w="861" w:type="dxa"/>
+            <w:tcBorders>
+              <w:top w:val="single" w:sz="6" w:space="0" w:color="000000"/>
+              <w:left w:val="single" w:sz="6" w:space="0" w:color="000000"/>
+              <w:bottom w:val="single" w:sz="6" w:space="0" w:color="000000"/>
+              <w:right w:val="single" w:sz="6" w:space="0" w:color="000000"/>
+            </w:tcBorders>
+            <w:shd w:val="clear" w:color="auto" w:fill="B0B3B2"/>
+            <w:tcMar>
+              <w:top w:w="60" w:type="dxa"/>
+              <w:left w:w="60" w:type="dxa"/>
+              <w:bottom w:w="60" w:type="dxa"/>
+              <w:right w:w="60" w:type="dxa"/>
+            </w:tcMar>
+            <w:hideMark/>
+          </w:tcPr>
+          <w:p>
+            <w:pPr>
+              <w:rPr>
+                <w:rFonts w:eastAsia="Times New Roman" w:cstheme="minorHAnsi"/>
+              </w:rPr>
+            </w:pPr>
+            <w:proofErr w:type="spellStart"/>
+            <w:r>
+              <w:rPr>
+                <w:rFonts w:eastAsia="Times New Roman" w:cstheme="minorHAnsi"/>
+                <w:b/>
+                <w:bCs/>
+                <w:color w:val="000000"/>
+              </w:rPr>
+              <w:t>ols</w:t>
+            </w:r>
+            <w:proofErr w:type="spellEnd"/>
+          </w:p>
+        </w:tc>
+        <w:tc>
+          <w:tcPr>
+            <w:tcW w:w="1525" w:type="dxa"/>
+            <w:tcBorders>
+              <w:top w:val="single" w:sz="6" w:space="0" w:color="000000"/>
+              <w:left w:val="single" w:sz="6" w:space="0" w:color="000000"/>
+              <w:bottom w:val="single" w:sz="6" w:space="0" w:color="000000"/>
+              <w:right w:val="single" w:sz="6" w:space="0" w:color="000000"/>
+            </w:tcBorders>
+            <w:shd w:val="clear" w:color="auto" w:fill="B0B3B2"/>
+            <w:tcMar>
+              <w:top w:w="60" w:type="dxa"/>
+              <w:left w:w="60" w:type="dxa"/>
+              <w:bottom w:w="60" w:type="dxa"/>
+              <w:right w:w="60" w:type="dxa"/>
+            </w:tcMar>
+            <w:hideMark/>
+          </w:tcPr>
+          <w:p>
+            <w:pPr>
+              <w:rPr>
+                <w:rFonts w:eastAsia="Times New Roman" w:cstheme="minorHAnsi"/>
+              </w:rPr>
+            </w:pPr>
+            <w:proofErr w:type="spellStart"/>
+            <w:r>
+              <w:rPr>
+                <w:rFonts w:eastAsia="Times New Roman" w:cstheme="minorHAnsi"/>
+                <w:b/>
+                <w:bCs/>
+                <w:color w:val="000000"/>
+              </w:rPr>
+              <w:t>mintshrink</w:t>
+            </w:r>
+            <w:proofErr w:type="spellEnd"/>
+          </w:p>
+        </w:tc>
+        <w:tc>
+          <w:tcPr>
+            <w:tcW w:w="861" w:type="dxa"/>
+            <w:tcBorders>
+              <w:top w:val="single" w:sz="6" w:space="0" w:color="000000"/>
+              <w:left w:val="single" w:sz="6" w:space="0" w:color="000000"/>
+              <w:bottom w:val="single" w:sz="6" w:space="0" w:color="000000"/>
+              <w:right w:val="single" w:sz="6" w:space="0" w:color="000000"/>
+            </w:tcBorders>
+            <w:shd w:val="clear" w:color="auto" w:fill="B0B3B2"/>
+            <w:tcMar>
+              <w:top w:w="60" w:type="dxa"/>
+              <w:left w:w="60" w:type="dxa"/>
+              <w:bottom w:w="60" w:type="dxa"/>
+              <w:right w:w="60" w:type="dxa"/>
+            </w:tcMar>
+            <w:hideMark/>
+          </w:tcPr>
+          <w:p>
+            <w:pPr>
+              <w:rPr>
+                <w:rFonts w:eastAsia="Times New Roman" w:cstheme="minorHAnsi"/>
+              </w:rPr>
+            </w:pPr>
+            <w:proofErr w:type="spellStart"/>
+            <w:r>
+              <w:rPr>
+                <w:rFonts w:eastAsia="Times New Roman" w:cstheme="minorHAnsi"/>
+                <w:b/>
+                <w:bCs/>
+                <w:color w:val="000000"/>
+              </w:rPr>
+              <w:t>wls</w:t>
+            </w:r>
+            <w:proofErr w:type="spellEnd"/>
+          </w:p>
+        </w:tc>
+        <w:tc>
+          <w:tcPr>
+            <w:tcW w:w="2892" w:type="dxa"/>
+            <w:tcBorders>
+              <w:top w:val="single" w:sz="6" w:space="0" w:color="000000"/>
+              <w:left w:val="single" w:sz="6" w:space="0" w:color="000000"/>
+              <w:bottom w:val="single" w:sz="6" w:space="0" w:color="000000"/>
+              <w:right w:val="single" w:sz="6" w:space="0" w:color="000000"/>
+            </w:tcBorders>
+            <w:shd w:val="clear" w:color="auto" w:fill="B0B3B2"/>
+            <w:tcMar>
+              <w:top w:w="60" w:type="dxa"/>
+              <w:left w:w="60" w:type="dxa"/>
+              <w:bottom w:w="60" w:type="dxa"/>
+              <w:right w:w="60" w:type="dxa"/>
+            </w:tcMar>
+            <w:hideMark/>
+          </w:tcPr>
+          <w:p>
+            <w:pPr>
+              <w:rPr>
+                <w:rFonts w:eastAsia="Times New Roman" w:cstheme="minorHAnsi"/>
+              </w:rPr>
+            </w:pPr>
+            <w:r>
+              <w:rPr>
+                <w:rFonts w:eastAsia="Times New Roman" w:cstheme="minorHAnsi"/>
+                <w:b/>
+                <w:bCs/>
+                <w:color w:val="000000"/>
+              </w:rPr>
+              <w:t>case2_lambda</w:t>
+            </w:r>
+            <w:proofErr w:type="gramStart"/>
+            <w:r>
+              <w:rPr>
+                <w:rFonts w:eastAsia="Times New Roman" w:cstheme="minorHAnsi"/>
+                <w:b/>
+                <w:bCs/>
+                <w:color w:val="000000"/>
+              </w:rPr>
+              <w:t>_[</w:t>
+            </w:r>
+            <w:proofErr w:type="gramEnd"/>
+            <w:r>
+              <w:rPr>
+                <w:rFonts w:eastAsia="Times New Roman" w:cstheme="minorHAnsi"/>
+                <w:b/>
+                <w:bCs/>
+                <w:color w:val="000000"/>
+              </w:rPr>
+              <w:t>0.01, 5]</w:t>
+            </w:r>
+          </w:p>
+        </w:tc>
+        <w:tc>
+          <w:tcPr>
+            <w:tcW w:w="1421" w:type="dxa"/>
+            <w:tcBorders>
+              <w:top w:val="single" w:sz="6" w:space="0" w:color="000000"/>
+              <w:left w:val="single" w:sz="6" w:space="0" w:color="000000"/>
+              <w:bottom w:val="single" w:sz="6" w:space="0" w:color="000000"/>
+              <w:right w:val="single" w:sz="6" w:space="0" w:color="000000"/>
+            </w:tcBorders>
+            <w:shd w:val="clear" w:color="auto" w:fill="B0B3B2"/>
+            <w:tcMar>
+              <w:top w:w="60" w:type="dxa"/>
+              <w:left w:w="60" w:type="dxa"/>
+              <w:bottom w:w="60" w:type="dxa"/>
+              <w:right w:w="60" w:type="dxa"/>
+            </w:tcMar>
+            <w:hideMark/>
+          </w:tcPr>
+          <w:p>
+            <w:pPr>
+              <w:rPr>
+                <w:rFonts w:eastAsia="Times New Roman" w:cstheme="minorHAnsi"/>
+              </w:rPr>
+            </w:pPr>
+            <w:proofErr w:type="spellStart"/>
+            <w:r>
+              <w:rPr>
+                <w:rFonts w:eastAsia="Times New Roman" w:cstheme="minorHAnsi"/>
+                <w:b/>
+                <w:bCs/>
+                <w:color w:val="000000"/>
+              </w:rPr>
+              <w:t>bottomup</w:t>
+            </w:r>
+            <w:proofErr w:type="spellEnd"/>
+          </w:p>
+        </w:tc>
+        <w:tc>
+          <w:tcPr>
+            <w:tcW w:w="1005" w:type="dxa"/>
+            <w:tcBorders>
+              <w:top w:val="single" w:sz="6" w:space="0" w:color="000000"/>
+              <w:left w:val="single" w:sz="6" w:space="0" w:color="000000"/>
+              <w:bottom w:val="single" w:sz="6" w:space="0" w:color="000000"/>
+              <w:right w:val="single" w:sz="6" w:space="0" w:color="000000"/>
+            </w:tcBorders>
+            <w:shd w:val="clear" w:color="auto" w:fill="B0B3B2"/>
+            <w:tcMar>
+              <w:top w:w="60" w:type="dxa"/>
+              <w:left w:w="60" w:type="dxa"/>
+              <w:bottom w:w="60" w:type="dxa"/>
+              <w:right w:w="60" w:type="dxa"/>
+            </w:tcMar>
+            <w:hideMark/>
+          </w:tcPr>
+          <w:p>
+            <w:pPr>
+              <w:rPr>
+                <w:rFonts w:eastAsia="Times New Roman" w:cstheme="minorHAnsi"/>
+              </w:rPr>
+            </w:pPr>
+            <w:r>
+              <w:rPr>
+                <w:rFonts w:eastAsia="Times New Roman" w:cstheme="minorHAnsi"/>
+                <w:b/>
+                <w:bCs/>
+                <w:color w:val="000000"/>
+              </w:rPr>
+              <w:t>erm</w:t>
+            </w:r>
+          </w:p>
+        </w:tc>
+      </w:tr>
+      <w:tr>
+        <w:trPr>
+          <w:trHeight w:val="168"/>
+        </w:trPr>
+        <w:tc>
+          <w:tcPr>
+            <w:tcW w:w="1584" w:type="dxa"/>
+            <w:tcBorders>
+              <w:top w:val="single" w:sz="6" w:space="0" w:color="000000"/>
+              <w:left w:val="single" w:sz="6" w:space="0" w:color="000000"/>
+              <w:bottom w:val="single" w:sz="6" w:space="0" w:color="000000"/>
+              <w:right w:val="single" w:sz="6" w:space="0" w:color="000000"/>
+            </w:tcBorders>
+            <w:shd w:val="clear" w:color="auto" w:fill="D4D4D4"/>
+            <w:tcMar>
+              <w:top w:w="60" w:type="dxa"/>
+              <w:left w:w="60" w:type="dxa"/>
+              <w:bottom w:w="60" w:type="dxa"/>
+              <w:right w:w="60" w:type="dxa"/>
+            </w:tcMar>
+            <w:hideMark/>
+          </w:tcPr>
+          <w:p>
+            <w:pPr>
+              <w:rPr>
+                <w:rFonts w:eastAsia="Times New Roman" w:cstheme="minorHAnsi"/>
+              </w:rPr>
+            </w:pPr>
+            <w:r>
+              <w:rPr>
+                <w:rFonts w:eastAsia="Times New Roman" w:cstheme="minorHAnsi"/>
+                <w:b/>
+                <w:bCs/>
+                <w:color w:val="000000"/>
+              </w:rPr>
+              <w:t>Australia</w:t>
+            </w:r>
+          </w:p>
+        </w:tc>
+        <w:tc>
+          <w:tcPr>
+            <w:tcW w:w="861" w:type="dxa"/>
+            <w:tcBorders>
+              <w:top w:val="single" w:sz="6" w:space="0" w:color="000000"/>
+              <w:left w:val="single" w:sz="6" w:space="0" w:color="000000"/>
+              <w:bottom w:val="single" w:sz="6" w:space="0" w:color="000000"/>
+              <w:right w:val="single" w:sz="6" w:space="0" w:color="000000"/>
+            </w:tcBorders>
+            <w:tcMar>
+              <w:top w:w="60" w:type="dxa"/>
+              <w:left w:w="60" w:type="dxa"/>
+              <w:bottom w:w="60" w:type="dxa"/>
+              <w:right w:w="60" w:type="dxa"/>
+            </w:tcMar>
+            <w:hideMark/>
+          </w:tcPr>
+          <w:p>
+            <w:pPr>
+              <w:rPr>
+                <w:rFonts w:eastAsia="Times New Roman" w:cstheme="minorHAnsi"/>
+              </w:rPr>
+            </w:pPr>
+            <w:r>
+              <w:rPr>
+                <w:rFonts w:eastAsia="Times New Roman" w:cstheme="minorHAnsi"/>
+                <w:color w:val="000000"/>
+              </w:rPr>
+              <w:t>5.82</w:t>
+            </w:r>
+          </w:p>
+        </w:tc>
+        <w:tc>
+          <w:tcPr>
+            <w:tcW w:w="1525" w:type="dxa"/>
+            <w:tcBorders>
+              <w:top w:val="single" w:sz="6" w:space="0" w:color="000000"/>
+              <w:left w:val="single" w:sz="6" w:space="0" w:color="000000"/>
+              <w:bottom w:val="single" w:sz="6" w:space="0" w:color="000000"/>
+              <w:right w:val="single" w:sz="6" w:space="0" w:color="000000"/>
+            </w:tcBorders>
+            <w:tcMar>
+              <w:top w:w="60" w:type="dxa"/>
+              <w:left w:w="60" w:type="dxa"/>
+              <w:bottom w:w="60" w:type="dxa"/>
+              <w:right w:w="60" w:type="dxa"/>
+            </w:tcMar>
+            <w:hideMark/>
+          </w:tcPr>
+          <w:p>
+            <w:pPr>
+              <w:rPr>
+                <w:rFonts w:eastAsia="Times New Roman" w:cstheme="minorHAnsi"/>
+              </w:rPr>
+            </w:pPr>
+            <w:r>
+              <w:rPr>
+                <w:rFonts w:eastAsia="Times New Roman" w:cstheme="minorHAnsi"/>
+                <w:color w:val="000000"/>
+              </w:rPr>
+              <w:t>-21.17</w:t>
+            </w:r>
+          </w:p>
+        </w:tc>
+        <w:tc>
+          <w:tcPr>
+            <w:tcW w:w="861" w:type="dxa"/>
+            <w:tcBorders>
+              <w:top w:val="single" w:sz="6" w:space="0" w:color="000000"/>
+              <w:left w:val="single" w:sz="6" w:space="0" w:color="000000"/>
+              <w:bottom w:val="single" w:sz="6" w:space="0" w:color="000000"/>
+              <w:right w:val="single" w:sz="6" w:space="0" w:color="000000"/>
+            </w:tcBorders>
+            <w:tcMar>
+              <w:top w:w="60" w:type="dxa"/>
+              <w:left w:w="60" w:type="dxa"/>
+              <w:bottom w:w="60" w:type="dxa"/>
+              <w:right w:w="60" w:type="dxa"/>
+            </w:tcMar>
+            <w:hideMark/>
+          </w:tcPr>
+          <w:p>
+            <w:pPr>
+              <w:rPr>
+                <w:rFonts w:eastAsia="Times New Roman" w:cstheme="minorHAnsi"/>
+              </w:rPr>
+            </w:pPr>
+            <w:r>
+              <w:rPr>
+                <w:rFonts w:eastAsia="Times New Roman" w:cstheme="minorHAnsi"/>
+                <w:color w:val="000000"/>
+              </w:rPr>
+              <w:t>-24.63</w:t>
+            </w:r>
+          </w:p>
+        </w:tc>
+        <w:tc>
+          <w:tcPr>
+            <w:tcW w:w="2892" w:type="dxa"/>
+            <w:tcBorders>
+              <w:top w:val="single" w:sz="6" w:space="0" w:color="000000"/>
+              <w:left w:val="single" w:sz="6" w:space="0" w:color="000000"/>
+              <w:bottom w:val="single" w:sz="6" w:space="0" w:color="000000"/>
+              <w:right w:val="single" w:sz="6" w:space="0" w:color="000000"/>
+            </w:tcBorders>
+            <w:tcMar>
+              <w:top w:w="60" w:type="dxa"/>
+              <w:left w:w="60" w:type="dxa"/>
+              <w:bottom w:w="60" w:type="dxa"/>
+              <w:right w:w="60" w:type="dxa"/>
+            </w:tcMar>
+            <w:hideMark/>
+          </w:tcPr>
+          <w:p>
+            <w:pPr>
+              <w:rPr>
+                <w:rFonts w:eastAsia="Times New Roman" w:cstheme="minorHAnsi"/>
+              </w:rPr>
+            </w:pPr>
+            <w:r>
+              <w:rPr>
+                <w:rFonts w:eastAsia="Times New Roman" w:cstheme="minorHAnsi"/>
+                <w:color w:val="000000"/>
+              </w:rPr>
+              <w:t>-17.85</w:t>
+            </w:r>
+          </w:p>
+        </w:tc>
+        <w:tc>
+          <w:tcPr>
+            <w:tcW w:w="1421" w:type="dxa"/>
+            <w:tcBorders>
+              <w:top w:val="single" w:sz="6" w:space="0" w:color="000000"/>
+              <w:left w:val="single" w:sz="6" w:space="0" w:color="000000"/>
+              <w:bottom w:val="single" w:sz="6" w:space="0" w:color="000000"/>
+              <w:right w:val="single" w:sz="6" w:space="0" w:color="000000"/>
+            </w:tcBorders>
+            <w:tcMar>
+              <w:top w:w="60" w:type="dxa"/>
+              <w:left w:w="60" w:type="dxa"/>
+              <w:bottom w:w="60" w:type="dxa"/>
+              <w:right w:w="60" w:type="dxa"/>
+            </w:tcMar>
+            <w:hideMark/>
+          </w:tcPr>
+          <w:p>
+            <w:pPr>
+              <w:rPr>
+                <w:rFonts w:eastAsia="Times New Roman" w:cstheme="minorHAnsi"/>
+              </w:rPr>
+            </w:pPr>
+            <w:r>
+              <w:rPr>
+                <w:rFonts w:eastAsia="Times New Roman" w:cstheme="minorHAnsi"/>
+                <w:color w:val="000000"/>
+              </w:rPr>
+              <w:t>-129.82</w:t>
+            </w:r>
+          </w:p>
+        </w:tc>
+        <w:tc>
+          <w:tcPr>
+            <w:tcW w:w="1005" w:type="dxa"/>
+            <w:tcBorders>
+              <w:top w:val="single" w:sz="6" w:space="0" w:color="000000"/>
+              <w:left w:val="single" w:sz="6" w:space="0" w:color="000000"/>
+              <w:bottom w:val="single" w:sz="6" w:space="0" w:color="000000"/>
+              <w:right w:val="single" w:sz="6" w:space="0" w:color="000000"/>
+            </w:tcBorders>
+            <w:tcMar>
+              <w:top w:w="60" w:type="dxa"/>
+              <w:left w:w="60" w:type="dxa"/>
+              <w:bottom w:w="60" w:type="dxa"/>
+              <w:right w:w="60" w:type="dxa"/>
+            </w:tcMar>
+            <w:hideMark/>
+          </w:tcPr>
+          <w:p>
+            <w:pPr>
+              <w:rPr>
+                <w:rFonts w:eastAsia="Times New Roman" w:cstheme="minorHAnsi"/>
+              </w:rPr>
+            </w:pPr>
+            <w:r>
+              <w:rPr>
+                <w:rFonts w:eastAsia="Times New Roman" w:cstheme="minorHAnsi"/>
+                <w:color w:val="000000"/>
+              </w:rPr>
+              <w:t>-750.49</w:t>
+            </w:r>
+          </w:p>
+        </w:tc>
+      </w:tr>
+      <w:tr>
+        <w:trPr>
+          <w:trHeight w:val="154"/>
+        </w:trPr>
+        <w:tc>
+          <w:tcPr>
+            <w:tcW w:w="1584" w:type="dxa"/>
+            <w:tcBorders>
+              <w:top w:val="single" w:sz="6" w:space="0" w:color="000000"/>
+              <w:left w:val="single" w:sz="6" w:space="0" w:color="000000"/>
+              <w:bottom w:val="single" w:sz="6" w:space="0" w:color="000000"/>
+              <w:right w:val="single" w:sz="6" w:space="0" w:color="000000"/>
+            </w:tcBorders>
+            <w:shd w:val="clear" w:color="auto" w:fill="D4D4D4"/>
+            <w:tcMar>
+              <w:top w:w="60" w:type="dxa"/>
+              <w:left w:w="60" w:type="dxa"/>
+              <w:bottom w:w="60" w:type="dxa"/>
+              <w:right w:w="60" w:type="dxa"/>
+            </w:tcMar>
+            <w:hideMark/>
+          </w:tcPr>
+          <w:p>
+            <w:pPr>
+              <w:rPr>
+                <w:rFonts w:eastAsia="Times New Roman" w:cstheme="minorHAnsi"/>
+              </w:rPr>
+            </w:pPr>
+            <w:r>
+              <w:rPr>
+                <w:rFonts w:eastAsia="Times New Roman" w:cstheme="minorHAnsi"/>
+                <w:b/>
+                <w:bCs/>
+                <w:color w:val="000000"/>
+              </w:rPr>
+              <w:t>State</w:t>
+            </w:r>
+          </w:p>
+        </w:tc>
+        <w:tc>
+          <w:tcPr>
+            <w:tcW w:w="861" w:type="dxa"/>
+            <w:tcBorders>
+              <w:top w:val="single" w:sz="6" w:space="0" w:color="000000"/>
+              <w:left w:val="single" w:sz="6" w:space="0" w:color="000000"/>
+              <w:bottom w:val="single" w:sz="6" w:space="0" w:color="000000"/>
+              <w:right w:val="single" w:sz="6" w:space="0" w:color="000000"/>
+            </w:tcBorders>
+            <w:tcMar>
+              <w:top w:w="60" w:type="dxa"/>
+              <w:left w:w="60" w:type="dxa"/>
+              <w:bottom w:w="60" w:type="dxa"/>
+              <w:right w:w="60" w:type="dxa"/>
+            </w:tcMar>
+            <w:hideMark/>
+          </w:tcPr>
+          <w:p>
+            <w:pPr>
+              <w:rPr>
+                <w:rFonts w:eastAsia="Times New Roman" w:cstheme="minorHAnsi"/>
+              </w:rPr>
+            </w:pPr>
+            <w:r>
+              <w:rPr>
+                <w:rFonts w:eastAsia="Times New Roman" w:cstheme="minorHAnsi"/>
+                <w:color w:val="000000"/>
+              </w:rPr>
+              <w:t>2.73</w:t>
+            </w:r>
+          </w:p>
+        </w:tc>
+        <w:tc>
+          <w:tcPr>
+            <w:tcW w:w="1525" w:type="dxa"/>
+            <w:tcBorders>
+              <w:top w:val="single" w:sz="6" w:space="0" w:color="000000"/>
+              <w:left w:val="single" w:sz="6" w:space="0" w:color="000000"/>
+              <w:bottom w:val="single" w:sz="6" w:space="0" w:color="000000"/>
+              <w:right w:val="single" w:sz="6" w:space="0" w:color="000000"/>
+            </w:tcBorders>
+            <w:tcMar>
+              <w:top w:w="60" w:type="dxa"/>
+              <w:left w:w="60" w:type="dxa"/>
+              <w:bottom w:w="60" w:type="dxa"/>
+              <w:right w:w="60" w:type="dxa"/>
+            </w:tcMar>
+            <w:hideMark/>
+          </w:tcPr>
+          <w:p>
+            <w:pPr>
+              <w:rPr>
+                <w:rFonts w:eastAsia="Times New Roman" w:cstheme="minorHAnsi"/>
+              </w:rPr>
+            </w:pPr>
+            <w:r>
+              <w:rPr>
+                <w:rFonts w:eastAsia="Times New Roman" w:cstheme="minorHAnsi"/>
+                <w:color w:val="000000"/>
+              </w:rPr>
+              <w:t>-2.5</w:t>
+            </w:r>
+          </w:p>
+        </w:tc>
+        <w:tc>
+          <w:tcPr>
+            <w:tcW w:w="861" w:type="dxa"/>
+            <w:tcBorders>
+              <w:top w:val="single" w:sz="6" w:space="0" w:color="000000"/>
+              <w:left w:val="single" w:sz="6" w:space="0" w:color="000000"/>
+              <w:bottom w:val="single" w:sz="6" w:space="0" w:color="000000"/>
+              <w:right w:val="single" w:sz="6" w:space="0" w:color="000000"/>
+            </w:tcBorders>
+            <w:tcMar>
+              <w:top w:w="60" w:type="dxa"/>
+              <w:left w:w="60" w:type="dxa"/>
+              <w:bottom w:w="60" w:type="dxa"/>
+              <w:right w:w="60" w:type="dxa"/>
+            </w:tcMar>
+            <w:hideMark/>
+          </w:tcPr>
+          <w:p>
+            <w:pPr>
+              <w:rPr>
+                <w:rFonts w:eastAsia="Times New Roman" w:cstheme="minorHAnsi"/>
+              </w:rPr>
+            </w:pPr>
+            <w:r>
+              <w:rPr>
+                <w:rFonts w:eastAsia="Times New Roman" w:cstheme="minorHAnsi"/>
+                <w:color w:val="000000"/>
+              </w:rPr>
+              <w:t>-2.83</w:t>
+            </w:r>
+          </w:p>
+        </w:tc>
+        <w:tc>
+          <w:tcPr>
+            <w:tcW w:w="2892" w:type="dxa"/>
+            <w:tcBorders>
+              <w:top w:val="single" w:sz="6" w:space="0" w:color="000000"/>
+              <w:left w:val="single" w:sz="6" w:space="0" w:color="000000"/>
+              <w:bottom w:val="single" w:sz="6" w:space="0" w:color="000000"/>
+              <w:right w:val="single" w:sz="6" w:space="0" w:color="000000"/>
+            </w:tcBorders>
+            <w:tcMar>
+              <w:top w:w="60" w:type="dxa"/>
+              <w:left w:w="60" w:type="dxa"/>
+              <w:bottom w:w="60" w:type="dxa"/>
+              <w:right w:w="60" w:type="dxa"/>
+            </w:tcMar>
+            <w:hideMark/>
+          </w:tcPr>
+          <w:p>
+            <w:pPr>
+              <w:rPr>
+                <w:rFonts w:eastAsia="Times New Roman" w:cstheme="minorHAnsi"/>
+              </w:rPr>
+            </w:pPr>
+            <w:r>
+              <w:rPr>
+                <w:rFonts w:eastAsia="Times New Roman" w:cstheme="minorHAnsi"/>
+                <w:color w:val="000000"/>
+              </w:rPr>
+              <w:t>-12.87</w:t>
+            </w:r>
+          </w:p>
+        </w:tc>
+        <w:tc>
+          <w:tcPr>
+            <w:tcW w:w="1421" w:type="dxa"/>
+            <w:tcBorders>
+              <w:top w:val="single" w:sz="6" w:space="0" w:color="000000"/>
+              <w:left w:val="single" w:sz="6" w:space="0" w:color="000000"/>
+              <w:bottom w:val="single" w:sz="6" w:space="0" w:color="000000"/>
+              <w:right w:val="single" w:sz="6" w:space="0" w:color="000000"/>
+            </w:tcBorders>
+            <w:tcMar>
+              <w:top w:w="60" w:type="dxa"/>
+              <w:left w:w="60" w:type="dxa"/>
+              <w:bottom w:w="60" w:type="dxa"/>
+              <w:right w:w="60" w:type="dxa"/>
+            </w:tcMar>
+            <w:hideMark/>
+          </w:tcPr>
+          <w:p>
+            <w:pPr>
+              <w:rPr>
+                <w:rFonts w:eastAsia="Times New Roman" w:cstheme="minorHAnsi"/>
+              </w:rPr>
+            </w:pPr>
+            <w:r>
+              <w:rPr>
+                <w:rFonts w:eastAsia="Times New Roman" w:cstheme="minorHAnsi"/>
+                <w:color w:val="000000"/>
+              </w:rPr>
+              <w:t>-46.74</w:t>
+            </w:r>
+          </w:p>
+        </w:tc>
+        <w:tc>
+          <w:tcPr>
+            <w:tcW w:w="1005" w:type="dxa"/>
+            <w:tcBorders>
+              <w:top w:val="single" w:sz="6" w:space="0" w:color="000000"/>
+              <w:left w:val="single" w:sz="6" w:space="0" w:color="000000"/>
+              <w:bottom w:val="single" w:sz="6" w:space="0" w:color="000000"/>
+              <w:right w:val="single" w:sz="6" w:space="0" w:color="000000"/>
+            </w:tcBorders>
+            <w:tcMar>
+              <w:top w:w="60" w:type="dxa"/>
+              <w:left w:w="60" w:type="dxa"/>
+              <w:bottom w:w="60" w:type="dxa"/>
+              <w:right w:w="60" w:type="dxa"/>
+            </w:tcMar>
+            <w:hideMark/>
+          </w:tcPr>
+          <w:p>
+            <w:pPr>
+              <w:rPr>
+                <w:rFonts w:eastAsia="Times New Roman" w:cstheme="minorHAnsi"/>
+              </w:rPr>
+            </w:pPr>
+            <w:r>
+              <w:rPr>
+                <w:rFonts w:eastAsia="Times New Roman" w:cstheme="minorHAnsi"/>
+                <w:color w:val="000000"/>
+              </w:rPr>
+              <w:t>-622.88</w:t>
+            </w:r>
+          </w:p>
+        </w:tc>
+      </w:tr>
+      <w:tr>
+        <w:trPr>
+          <w:trHeight w:val="154"/>
+        </w:trPr>
+        <w:tc>
+          <w:tcPr>
+            <w:tcW w:w="1584" w:type="dxa"/>
+            <w:tcBorders>
+              <w:top w:val="single" w:sz="6" w:space="0" w:color="000000"/>
+              <w:left w:val="single" w:sz="6" w:space="0" w:color="000000"/>
+              <w:bottom w:val="single" w:sz="6" w:space="0" w:color="000000"/>
+              <w:right w:val="single" w:sz="6" w:space="0" w:color="000000"/>
+            </w:tcBorders>
+            <w:shd w:val="clear" w:color="auto" w:fill="D4D4D4"/>
+            <w:tcMar>
+              <w:top w:w="60" w:type="dxa"/>
+              <w:left w:w="60" w:type="dxa"/>
+              <w:bottom w:w="60" w:type="dxa"/>
+              <w:right w:w="60" w:type="dxa"/>
+            </w:tcMar>
+            <w:hideMark/>
+          </w:tcPr>
+          <w:p>
+            <w:pPr>
+              <w:rPr>
+                <w:rFonts w:eastAsia="Times New Roman" w:cstheme="minorHAnsi"/>
+              </w:rPr>
+            </w:pPr>
+            <w:r>
+              <w:rPr>
+                <w:rFonts w:eastAsia="Times New Roman" w:cstheme="minorHAnsi"/>
+                <w:b/>
+                <w:bCs/>
+                <w:color w:val="000000"/>
+              </w:rPr>
+              <w:t>Gender</w:t>
+            </w:r>
+          </w:p>
+        </w:tc>
+        <w:tc>
+          <w:tcPr>
+            <w:tcW w:w="861" w:type="dxa"/>
+            <w:tcBorders>
+              <w:top w:val="single" w:sz="6" w:space="0" w:color="000000"/>
+              <w:left w:val="single" w:sz="6" w:space="0" w:color="000000"/>
+              <w:bottom w:val="single" w:sz="6" w:space="0" w:color="000000"/>
+              <w:right w:val="single" w:sz="6" w:space="0" w:color="000000"/>
+            </w:tcBorders>
+            <w:tcMar>
+              <w:top w:w="60" w:type="dxa"/>
+              <w:left w:w="60" w:type="dxa"/>
+              <w:bottom w:w="60" w:type="dxa"/>
+              <w:right w:w="60" w:type="dxa"/>
+            </w:tcMar>
+            <w:hideMark/>
+          </w:tcPr>
+          <w:p>
+            <w:pPr>
+              <w:rPr>
+                <w:rFonts w:eastAsia="Times New Roman" w:cstheme="minorHAnsi"/>
+              </w:rPr>
+            </w:pPr>
+            <w:r>
+              <w:rPr>
+                <w:rFonts w:eastAsia="Times New Roman" w:cstheme="minorHAnsi"/>
+                <w:color w:val="000000"/>
+              </w:rPr>
+              <w:t>4.63</w:t>
+            </w:r>
+          </w:p>
+        </w:tc>
+        <w:tc>
+          <w:tcPr>
+            <w:tcW w:w="1525" w:type="dxa"/>
+            <w:tcBorders>
+              <w:top w:val="single" w:sz="6" w:space="0" w:color="000000"/>
+              <w:left w:val="single" w:sz="6" w:space="0" w:color="000000"/>
+              <w:bottom w:val="single" w:sz="6" w:space="0" w:color="000000"/>
+              <w:right w:val="single" w:sz="6" w:space="0" w:color="000000"/>
+            </w:tcBorders>
+            <w:tcMar>
+              <w:top w:w="60" w:type="dxa"/>
+              <w:left w:w="60" w:type="dxa"/>
+              <w:bottom w:w="60" w:type="dxa"/>
+              <w:right w:w="60" w:type="dxa"/>
+            </w:tcMar>
+            <w:hideMark/>
+          </w:tcPr>
+          <w:p>
+            <w:pPr>
+              <w:rPr>
+                <w:rFonts w:eastAsia="Times New Roman" w:cstheme="minorHAnsi"/>
+              </w:rPr>
+            </w:pPr>
+            <w:r>
+              <w:rPr>
+                <w:rFonts w:eastAsia="Times New Roman" w:cstheme="minorHAnsi"/>
+                <w:color w:val="000000"/>
+              </w:rPr>
+              <w:t>3.12</w:t>
+            </w:r>
+          </w:p>
+        </w:tc>
+        <w:tc>
+          <w:tcPr>
+            <w:tcW w:w="861" w:type="dxa"/>
+            <w:tcBorders>
+              <w:top w:val="single" w:sz="6" w:space="0" w:color="000000"/>
+              <w:left w:val="single" w:sz="6" w:space="0" w:color="000000"/>
+              <w:bottom w:val="single" w:sz="6" w:space="0" w:color="000000"/>
+              <w:right w:val="single" w:sz="6" w:space="0" w:color="000000"/>
+            </w:tcBorders>
+            <w:tcMar>
+              <w:top w:w="60" w:type="dxa"/>
+              <w:left w:w="60" w:type="dxa"/>
+              <w:bottom w:w="60" w:type="dxa"/>
+              <w:right w:w="60" w:type="dxa"/>
+            </w:tcMar>
+            <w:hideMark/>
+          </w:tcPr>
+          <w:p>
+            <w:pPr>
+              <w:rPr>
+                <w:rFonts w:eastAsia="Times New Roman" w:cstheme="minorHAnsi"/>
+              </w:rPr>
+            </w:pPr>
+            <w:r>
+              <w:rPr>
+                <w:rFonts w:eastAsia="Times New Roman" w:cstheme="minorHAnsi"/>
+                <w:color w:val="000000"/>
+              </w:rPr>
+              <w:t>4.26</w:t>
+            </w:r>
+          </w:p>
+        </w:tc>
+        <w:tc>
+          <w:tcPr>
+            <w:tcW w:w="2892" w:type="dxa"/>
+            <w:tcBorders>
+              <w:top w:val="single" w:sz="6" w:space="0" w:color="000000"/>
+              <w:left w:val="single" w:sz="6" w:space="0" w:color="000000"/>
+              <w:bottom w:val="single" w:sz="6" w:space="0" w:color="000000"/>
+              <w:right w:val="single" w:sz="6" w:space="0" w:color="000000"/>
+            </w:tcBorders>
+            <w:tcMar>
+              <w:top w:w="60" w:type="dxa"/>
+              <w:left w:w="60" w:type="dxa"/>
+              <w:bottom w:w="60" w:type="dxa"/>
+              <w:right w:w="60" w:type="dxa"/>
+            </w:tcMar>
+            <w:hideMark/>
+          </w:tcPr>
+          <w:p>
+            <w:pPr>
+              <w:rPr>
+                <w:rFonts w:eastAsia="Times New Roman" w:cstheme="minorHAnsi"/>
+              </w:rPr>
+            </w:pPr>
+            <w:r>
+              <w:rPr>
+                <w:rFonts w:eastAsia="Times New Roman" w:cstheme="minorHAnsi"/>
+                <w:color w:val="000000"/>
+              </w:rPr>
+              <w:t>-6.88</w:t>
+            </w:r>
+          </w:p>
+        </w:tc>
+        <w:tc>
+          <w:tcPr>
+            <w:tcW w:w="1421" w:type="dxa"/>
+            <w:tcBorders>
+              <w:top w:val="single" w:sz="6" w:space="0" w:color="000000"/>
+              <w:left w:val="single" w:sz="6" w:space="0" w:color="000000"/>
+              <w:bottom w:val="single" w:sz="6" w:space="0" w:color="000000"/>
+              <w:right w:val="single" w:sz="6" w:space="0" w:color="000000"/>
+            </w:tcBorders>
+            <w:tcMar>
+              <w:top w:w="60" w:type="dxa"/>
+              <w:left w:w="60" w:type="dxa"/>
+              <w:bottom w:w="60" w:type="dxa"/>
+              <w:right w:w="60" w:type="dxa"/>
+            </w:tcMar>
+            <w:hideMark/>
+          </w:tcPr>
+          <w:p>
+            <w:pPr>
+              <w:rPr>
+                <w:rFonts w:eastAsia="Times New Roman" w:cstheme="minorHAnsi"/>
+              </w:rPr>
+            </w:pPr>
+            <w:r>
+              <w:rPr>
+                <w:rFonts w:eastAsia="Times New Roman" w:cstheme="minorHAnsi"/>
+                <w:color w:val="000000"/>
+              </w:rPr>
+              <w:t>-35.98</w:t>
+            </w:r>
+          </w:p>
+        </w:tc>
+        <w:tc>
+          <w:tcPr>
+            <w:tcW w:w="1005" w:type="dxa"/>
+            <w:tcBorders>
+              <w:top w:val="single" w:sz="6" w:space="0" w:color="000000"/>
+              <w:left w:val="single" w:sz="6" w:space="0" w:color="000000"/>
+              <w:bottom w:val="single" w:sz="6" w:space="0" w:color="000000"/>
+              <w:right w:val="single" w:sz="6" w:space="0" w:color="000000"/>
+            </w:tcBorders>
+            <w:tcMar>
+              <w:top w:w="60" w:type="dxa"/>
+              <w:left w:w="60" w:type="dxa"/>
+              <w:bottom w:w="60" w:type="dxa"/>
+              <w:right w:w="60" w:type="dxa"/>
+            </w:tcMar>
+            <w:hideMark/>
+          </w:tcPr>
+          <w:p>
+            <w:pPr>
+              <w:rPr>
+                <w:rFonts w:eastAsia="Times New Roman" w:cstheme="minorHAnsi"/>
+              </w:rPr>
+            </w:pPr>
+            <w:r>
+              <w:rPr>
+                <w:rFonts w:eastAsia="Times New Roman" w:cstheme="minorHAnsi"/>
+                <w:color w:val="000000"/>
+              </w:rPr>
+              <w:t>-614.71</w:t>
+            </w:r>
+          </w:p>
+        </w:tc>
+      </w:tr>
+      <w:tr>
+        <w:trPr>
+          <w:trHeight w:val="154"/>
+        </w:trPr>
+        <w:tc>
+          <w:tcPr>
+            <w:tcW w:w="1584" w:type="dxa"/>
+            <w:tcBorders>
+              <w:top w:val="single" w:sz="6" w:space="0" w:color="000000"/>
+              <w:left w:val="single" w:sz="6" w:space="0" w:color="000000"/>
+              <w:bottom w:val="single" w:sz="6" w:space="0" w:color="000000"/>
+              <w:right w:val="single" w:sz="6" w:space="0" w:color="000000"/>
+            </w:tcBorders>
+            <w:shd w:val="clear" w:color="auto" w:fill="D4D4D4"/>
+            <w:tcMar>
+              <w:top w:w="60" w:type="dxa"/>
+              <w:left w:w="60" w:type="dxa"/>
+              <w:bottom w:w="60" w:type="dxa"/>
+              <w:right w:w="60" w:type="dxa"/>
+            </w:tcMar>
+            <w:hideMark/>
+          </w:tcPr>
+          <w:p>
+            <w:pPr>
+              <w:rPr>
+                <w:rFonts w:eastAsia="Times New Roman" w:cstheme="minorHAnsi"/>
+              </w:rPr>
+            </w:pPr>
+            <w:r>
+              <w:rPr>
+                <w:rFonts w:eastAsia="Times New Roman" w:cstheme="minorHAnsi"/>
+                <w:b/>
+                <w:bCs/>
+                <w:color w:val="000000"/>
+              </w:rPr>
+              <w:t>Legal</w:t>
+            </w:r>
+          </w:p>
+        </w:tc>
+        <w:tc>
+          <w:tcPr>
+            <w:tcW w:w="861" w:type="dxa"/>
+            <w:tcBorders>
+              <w:top w:val="single" w:sz="6" w:space="0" w:color="000000"/>
+              <w:left w:val="single" w:sz="6" w:space="0" w:color="000000"/>
+              <w:bottom w:val="single" w:sz="6" w:space="0" w:color="000000"/>
+              <w:right w:val="single" w:sz="6" w:space="0" w:color="000000"/>
+            </w:tcBorders>
+            <w:tcMar>
+              <w:top w:w="60" w:type="dxa"/>
+              <w:left w:w="60" w:type="dxa"/>
+              <w:bottom w:w="60" w:type="dxa"/>
+              <w:right w:w="60" w:type="dxa"/>
+            </w:tcMar>
+            <w:hideMark/>
+          </w:tcPr>
+          <w:p>
+            <w:pPr>
+              <w:rPr>
+                <w:rFonts w:eastAsia="Times New Roman" w:cstheme="minorHAnsi"/>
+              </w:rPr>
+            </w:pPr>
+            <w:r>
+              <w:rPr>
+                <w:rFonts w:eastAsia="Times New Roman" w:cstheme="minorHAnsi"/>
+                <w:color w:val="000000"/>
+              </w:rPr>
+              <w:t>13.45</w:t>
+            </w:r>
+          </w:p>
+        </w:tc>
+        <w:tc>
+          <w:tcPr>
+            <w:tcW w:w="1525" w:type="dxa"/>
+            <w:tcBorders>
+              <w:top w:val="single" w:sz="6" w:space="0" w:color="000000"/>
+              <w:left w:val="single" w:sz="6" w:space="0" w:color="000000"/>
+              <w:bottom w:val="single" w:sz="6" w:space="0" w:color="000000"/>
+              <w:right w:val="single" w:sz="6" w:space="0" w:color="000000"/>
+            </w:tcBorders>
+            <w:tcMar>
+              <w:top w:w="60" w:type="dxa"/>
+              <w:left w:w="60" w:type="dxa"/>
+              <w:bottom w:w="60" w:type="dxa"/>
+              <w:right w:w="60" w:type="dxa"/>
+            </w:tcMar>
+            <w:hideMark/>
+          </w:tcPr>
+          <w:p>
+            <w:pPr>
+              <w:rPr>
+                <w:rFonts w:eastAsia="Times New Roman" w:cstheme="minorHAnsi"/>
+              </w:rPr>
+            </w:pPr>
+            <w:r>
+              <w:rPr>
+                <w:rFonts w:eastAsia="Times New Roman" w:cstheme="minorHAnsi"/>
+                <w:color w:val="000000"/>
+              </w:rPr>
+              <w:t>11.18</w:t>
+            </w:r>
+          </w:p>
+        </w:tc>
+        <w:tc>
+          <w:tcPr>
+            <w:tcW w:w="861" w:type="dxa"/>
+            <w:tcBorders>
+              <w:top w:val="single" w:sz="6" w:space="0" w:color="000000"/>
+              <w:left w:val="single" w:sz="6" w:space="0" w:color="000000"/>
+              <w:bottom w:val="single" w:sz="6" w:space="0" w:color="000000"/>
+              <w:right w:val="single" w:sz="6" w:space="0" w:color="000000"/>
+            </w:tcBorders>
+            <w:tcMar>
+              <w:top w:w="60" w:type="dxa"/>
+              <w:left w:w="60" w:type="dxa"/>
+              <w:bottom w:w="60" w:type="dxa"/>
+              <w:right w:w="60" w:type="dxa"/>
+            </w:tcMar>
+            <w:hideMark/>
+          </w:tcPr>
+          <w:p>
+            <w:pPr>
+              <w:rPr>
+                <w:rFonts w:eastAsia="Times New Roman" w:cstheme="minorHAnsi"/>
+              </w:rPr>
+            </w:pPr>
+            <w:r>
+              <w:rPr>
+                <w:rFonts w:eastAsia="Times New Roman" w:cstheme="minorHAnsi"/>
+                <w:color w:val="000000"/>
+              </w:rPr>
+              <w:t>11.63</w:t>
+            </w:r>
+          </w:p>
+        </w:tc>
+        <w:tc>
+          <w:tcPr>
+            <w:tcW w:w="2892" w:type="dxa"/>
+            <w:tcBorders>
+              <w:top w:val="single" w:sz="6" w:space="0" w:color="000000"/>
+              <w:left w:val="single" w:sz="6" w:space="0" w:color="000000"/>
+              <w:bottom w:val="single" w:sz="6" w:space="0" w:color="000000"/>
+              <w:right w:val="single" w:sz="6" w:space="0" w:color="000000"/>
+            </w:tcBorders>
+            <w:tcMar>
+              <w:top w:w="60" w:type="dxa"/>
+              <w:left w:w="60" w:type="dxa"/>
+              <w:bottom w:w="60" w:type="dxa"/>
+              <w:right w:w="60" w:type="dxa"/>
+            </w:tcMar>
+            <w:hideMark/>
+          </w:tcPr>
+          <w:p>
+            <w:pPr>
+              <w:rPr>
+                <w:rFonts w:eastAsia="Times New Roman" w:cstheme="minorHAnsi"/>
+              </w:rPr>
+            </w:pPr>
+            <w:r>
+              <w:rPr>
+                <w:rFonts w:eastAsia="Times New Roman" w:cstheme="minorHAnsi"/>
+                <w:color w:val="000000"/>
+              </w:rPr>
+              <w:t>1.61</w:t>
+            </w:r>
+          </w:p>
+        </w:tc>
+        <w:tc>
+          <w:tcPr>
+            <w:tcW w:w="1421" w:type="dxa"/>
+            <w:tcBorders>
+              <w:top w:val="single" w:sz="6" w:space="0" w:color="000000"/>
+              <w:left w:val="single" w:sz="6" w:space="0" w:color="000000"/>
+              <w:bottom w:val="single" w:sz="6" w:space="0" w:color="000000"/>
+              <w:right w:val="single" w:sz="6" w:space="0" w:color="000000"/>
+            </w:tcBorders>
+            <w:tcMar>
+              <w:top w:w="60" w:type="dxa"/>
+              <w:left w:w="60" w:type="dxa"/>
+              <w:bottom w:w="60" w:type="dxa"/>
+              <w:right w:w="60" w:type="dxa"/>
+            </w:tcMar>
+            <w:hideMark/>
+          </w:tcPr>
+          <w:p>
+            <w:pPr>
+              <w:rPr>
+                <w:rFonts w:eastAsia="Times New Roman" w:cstheme="minorHAnsi"/>
+              </w:rPr>
+            </w:pPr>
+            <w:r>
+              <w:rPr>
+                <w:rFonts w:eastAsia="Times New Roman" w:cstheme="minorHAnsi"/>
+                <w:color w:val="000000"/>
+              </w:rPr>
+              <w:t>-4.37</w:t>
+            </w:r>
+          </w:p>
+        </w:tc>
+        <w:tc>
+          <w:tcPr>
+            <w:tcW w:w="1005" w:type="dxa"/>
+            <w:tcBorders>
+              <w:top w:val="single" w:sz="6" w:space="0" w:color="000000"/>
+              <w:left w:val="single" w:sz="6" w:space="0" w:color="000000"/>
+              <w:bottom w:val="single" w:sz="6" w:space="0" w:color="000000"/>
+              <w:right w:val="single" w:sz="6" w:space="0" w:color="000000"/>
+            </w:tcBorders>
+            <w:tcMar>
+              <w:top w:w="60" w:type="dxa"/>
+              <w:left w:w="60" w:type="dxa"/>
+              <w:bottom w:w="60" w:type="dxa"/>
+              <w:right w:w="60" w:type="dxa"/>
+            </w:tcMar>
+            <w:hideMark/>
+          </w:tcPr>
+          <w:p>
+            <w:pPr>
+              <w:rPr>
+                <w:rFonts w:eastAsia="Times New Roman" w:cstheme="minorHAnsi"/>
+              </w:rPr>
+            </w:pPr>
+            <w:r>
+              <w:rPr>
+                <w:rFonts w:eastAsia="Times New Roman" w:cstheme="minorHAnsi"/>
+                <w:color w:val="000000"/>
+              </w:rPr>
+              <w:t>-561.59</w:t>
+            </w:r>
+          </w:p>
+        </w:tc>
+      </w:tr>
+      <w:tr>
+        <w:trPr>
+          <w:trHeight w:val="154"/>
+        </w:trPr>
+        <w:tc>
+          <w:tcPr>
+            <w:tcW w:w="1584" w:type="dxa"/>
+            <w:tcBorders>
+              <w:top w:val="single" w:sz="6" w:space="0" w:color="000000"/>
+              <w:left w:val="single" w:sz="6" w:space="0" w:color="000000"/>
+              <w:bottom w:val="single" w:sz="6" w:space="0" w:color="000000"/>
+              <w:right w:val="single" w:sz="6" w:space="0" w:color="000000"/>
+            </w:tcBorders>
+            <w:shd w:val="clear" w:color="auto" w:fill="D4D4D4"/>
+            <w:tcMar>
+              <w:top w:w="60" w:type="dxa"/>
+              <w:left w:w="60" w:type="dxa"/>
+              <w:bottom w:w="60" w:type="dxa"/>
+              <w:right w:w="60" w:type="dxa"/>
+            </w:tcMar>
+            <w:hideMark/>
+          </w:tcPr>
+          <w:p>
+            <w:pPr>
+              <w:rPr>
+                <w:rFonts w:eastAsia="Times New Roman" w:cstheme="minorHAnsi"/>
+              </w:rPr>
+            </w:pPr>
+            <w:r>
+              <w:rPr>
+                <w:rFonts w:eastAsia="Times New Roman" w:cstheme="minorHAnsi"/>
+                <w:b/>
+                <w:bCs/>
+                <w:color w:val="000000"/>
+              </w:rPr>
+              <w:t>Indigenous</w:t>
+            </w:r>
+          </w:p>
+        </w:tc>
+        <w:tc>
+          <w:tcPr>
+            <w:tcW w:w="861" w:type="dxa"/>
+            <w:tcBorders>
+              <w:top w:val="single" w:sz="6" w:space="0" w:color="000000"/>
+              <w:left w:val="single" w:sz="6" w:space="0" w:color="000000"/>
+              <w:bottom w:val="single" w:sz="6" w:space="0" w:color="000000"/>
+              <w:right w:val="single" w:sz="6" w:space="0" w:color="000000"/>
+            </w:tcBorders>
+            <w:tcMar>
+              <w:top w:w="60" w:type="dxa"/>
+              <w:left w:w="60" w:type="dxa"/>
+              <w:bottom w:w="60" w:type="dxa"/>
+              <w:right w:w="60" w:type="dxa"/>
+            </w:tcMar>
+            <w:hideMark/>
+          </w:tcPr>
+          <w:p>
+            <w:pPr>
+              <w:rPr>
+                <w:rFonts w:eastAsia="Times New Roman" w:cstheme="minorHAnsi"/>
+              </w:rPr>
+            </w:pPr>
+            <w:r>
+              <w:rPr>
+                <w:rFonts w:eastAsia="Times New Roman" w:cstheme="minorHAnsi"/>
+                <w:color w:val="000000"/>
+              </w:rPr>
+              <w:t>11.29</w:t>
+            </w:r>
+          </w:p>
+        </w:tc>
+        <w:tc>
+          <w:tcPr>
+            <w:tcW w:w="1525" w:type="dxa"/>
+            <w:tcBorders>
+              <w:top w:val="single" w:sz="6" w:space="0" w:color="000000"/>
+              <w:left w:val="single" w:sz="6" w:space="0" w:color="000000"/>
+              <w:bottom w:val="single" w:sz="6" w:space="0" w:color="000000"/>
+              <w:right w:val="single" w:sz="6" w:space="0" w:color="000000"/>
+            </w:tcBorders>
+            <w:tcMar>
+              <w:top w:w="60" w:type="dxa"/>
+              <w:left w:w="60" w:type="dxa"/>
+              <w:bottom w:w="60" w:type="dxa"/>
+              <w:right w:w="60" w:type="dxa"/>
+            </w:tcMar>
+            <w:hideMark/>
+          </w:tcPr>
+          <w:p>
+            <w:pPr>
+              <w:rPr>
+                <w:rFonts w:eastAsia="Times New Roman" w:cstheme="minorHAnsi"/>
+              </w:rPr>
+            </w:pPr>
+            <w:r>
+              <w:rPr>
+                <w:rFonts w:eastAsia="Times New Roman" w:cstheme="minorHAnsi"/>
+                <w:color w:val="000000"/>
+              </w:rPr>
+              <w:t>13.12</w:t>
+            </w:r>
+          </w:p>
+        </w:tc>
+        <w:tc>
+          <w:tcPr>
+            <w:tcW w:w="861" w:type="dxa"/>
+            <w:tcBorders>
+              <w:top w:val="single" w:sz="6" w:space="0" w:color="000000"/>
+              <w:left w:val="single" w:sz="6" w:space="0" w:color="000000"/>
+              <w:bottom w:val="single" w:sz="6" w:space="0" w:color="000000"/>
+              <w:right w:val="single" w:sz="6" w:space="0" w:color="000000"/>
+            </w:tcBorders>
+            <w:tcMar>
+              <w:top w:w="60" w:type="dxa"/>
+              <w:left w:w="60" w:type="dxa"/>
+              <w:bottom w:w="60" w:type="dxa"/>
+              <w:right w:w="60" w:type="dxa"/>
+            </w:tcMar>
+            <w:hideMark/>
+          </w:tcPr>
+          <w:p>
+            <w:pPr>
+              <w:rPr>
+                <w:rFonts w:eastAsia="Times New Roman" w:cstheme="minorHAnsi"/>
+              </w:rPr>
+            </w:pPr>
+            <w:r>
+              <w:rPr>
+                <w:rFonts w:eastAsia="Times New Roman" w:cstheme="minorHAnsi"/>
+                <w:color w:val="000000"/>
+              </w:rPr>
+              <w:t>13.43</w:t>
+            </w:r>
+          </w:p>
+        </w:tc>
+        <w:tc>
+          <w:tcPr>
+            <w:tcW w:w="2892" w:type="dxa"/>
+            <w:tcBorders>
+              <w:top w:val="single" w:sz="6" w:space="0" w:color="000000"/>
+              <w:left w:val="single" w:sz="6" w:space="0" w:color="000000"/>
+              <w:bottom w:val="single" w:sz="6" w:space="0" w:color="000000"/>
+              <w:right w:val="single" w:sz="6" w:space="0" w:color="000000"/>
+            </w:tcBorders>
+            <w:tcMar>
+              <w:top w:w="60" w:type="dxa"/>
+              <w:left w:w="60" w:type="dxa"/>
+              <w:bottom w:w="60" w:type="dxa"/>
+              <w:right w:w="60" w:type="dxa"/>
+            </w:tcMar>
+            <w:hideMark/>
+          </w:tcPr>
+          <w:p>
+            <w:pPr>
+              <w:rPr>
+                <w:rFonts w:eastAsia="Times New Roman" w:cstheme="minorHAnsi"/>
+              </w:rPr>
+            </w:pPr>
+            <w:r>
+              <w:rPr>
+                <w:rFonts w:eastAsia="Times New Roman" w:cstheme="minorHAnsi"/>
+                <w:color w:val="000000"/>
+              </w:rPr>
+              <w:t>3.92</w:t>
+            </w:r>
+          </w:p>
+        </w:tc>
+        <w:tc>
+          <w:tcPr>
+            <w:tcW w:w="1421" w:type="dxa"/>
+            <w:tcBorders>
+              <w:top w:val="single" w:sz="6" w:space="0" w:color="000000"/>
+              <w:left w:val="single" w:sz="6" w:space="0" w:color="000000"/>
+              <w:bottom w:val="single" w:sz="6" w:space="0" w:color="000000"/>
+              <w:right w:val="single" w:sz="6" w:space="0" w:color="000000"/>
+            </w:tcBorders>
+            <w:tcMar>
+              <w:top w:w="60" w:type="dxa"/>
+              <w:left w:w="60" w:type="dxa"/>
+              <w:bottom w:w="60" w:type="dxa"/>
+              <w:right w:w="60" w:type="dxa"/>
+            </w:tcMar>
+            <w:hideMark/>
+          </w:tcPr>
+          <w:p>
+            <w:pPr>
+              <w:rPr>
+                <w:rFonts w:eastAsia="Times New Roman" w:cstheme="minorHAnsi"/>
+              </w:rPr>
+            </w:pPr>
+            <w:r>
+              <w:rPr>
+                <w:rFonts w:eastAsia="Times New Roman" w:cstheme="minorHAnsi"/>
+                <w:color w:val="000000"/>
+              </w:rPr>
+              <w:t>0.0</w:t>
+            </w:r>
+          </w:p>
+        </w:tc>
+        <w:tc>
+          <w:tcPr>
+            <w:tcW w:w="1005" w:type="dxa"/>
+            <w:tcBorders>
+              <w:top w:val="single" w:sz="6" w:space="0" w:color="000000"/>
+              <w:left w:val="single" w:sz="6" w:space="0" w:color="000000"/>
+              <w:bottom w:val="single" w:sz="6" w:space="0" w:color="000000"/>
+              <w:right w:val="single" w:sz="6" w:space="0" w:color="000000"/>
+            </w:tcBorders>
+            <w:tcMar>
+              <w:top w:w="60" w:type="dxa"/>
+              <w:left w:w="60" w:type="dxa"/>
+              <w:bottom w:w="60" w:type="dxa"/>
+              <w:right w:w="60" w:type="dxa"/>
+            </w:tcMar>
+            <w:hideMark/>
+          </w:tcPr>
+          <w:p>
+            <w:pPr>
+              <w:rPr>
+                <w:rFonts w:eastAsia="Times New Roman" w:cstheme="minorHAnsi"/>
+              </w:rPr>
+            </w:pPr>
+            <w:r>
+              <w:rPr>
+                <w:rFonts w:eastAsia="Times New Roman" w:cstheme="minorHAnsi"/>
+                <w:color w:val="000000"/>
+              </w:rPr>
+              <w:t>-545.22</w:t>
+            </w:r>
+          </w:p>
+        </w:tc>
+      </w:tr>
+      <w:tr>
+        <w:trPr>
+          <w:trHeight w:val="154"/>
+        </w:trPr>
+        <w:tc>
+          <w:tcPr>
+            <w:tcW w:w="1584" w:type="dxa"/>
+            <w:tcBorders>
+              <w:top w:val="single" w:sz="6" w:space="0" w:color="000000"/>
+              <w:left w:val="single" w:sz="6" w:space="0" w:color="000000"/>
+              <w:bottom w:val="single" w:sz="6" w:space="0" w:color="000000"/>
+              <w:right w:val="single" w:sz="6" w:space="0" w:color="000000"/>
+            </w:tcBorders>
+            <w:shd w:val="clear" w:color="auto" w:fill="D4D4D4"/>
+            <w:tcMar>
+              <w:top w:w="60" w:type="dxa"/>
+              <w:left w:w="60" w:type="dxa"/>
+              <w:bottom w:w="60" w:type="dxa"/>
+              <w:right w:w="60" w:type="dxa"/>
+            </w:tcMar>
+            <w:hideMark/>
+          </w:tcPr>
+          <w:p>
+            <w:pPr>
+              <w:rPr>
+                <w:rFonts w:eastAsia="Times New Roman" w:cstheme="minorHAnsi"/>
+              </w:rPr>
+            </w:pPr>
+            <w:r>
+              <w:rPr>
+                <w:rFonts w:eastAsia="Times New Roman" w:cstheme="minorHAnsi"/>
+                <w:b/>
+                <w:bCs/>
+                <w:color w:val="000000"/>
+              </w:rPr>
+              <w:t>Overall</w:t>
+            </w:r>
+          </w:p>
+        </w:tc>
+        <w:tc>
+          <w:tcPr>
+            <w:tcW w:w="861" w:type="dxa"/>
+            <w:tcBorders>
+              <w:top w:val="single" w:sz="6" w:space="0" w:color="000000"/>
+              <w:left w:val="single" w:sz="6" w:space="0" w:color="000000"/>
+              <w:bottom w:val="single" w:sz="6" w:space="0" w:color="000000"/>
+              <w:right w:val="single" w:sz="6" w:space="0" w:color="000000"/>
+            </w:tcBorders>
+            <w:tcMar>
+              <w:top w:w="60" w:type="dxa"/>
+              <w:left w:w="60" w:type="dxa"/>
+              <w:bottom w:w="60" w:type="dxa"/>
+              <w:right w:w="60" w:type="dxa"/>
+            </w:tcMar>
+            <w:hideMark/>
+          </w:tcPr>
+          <w:p>
+            <w:pPr>
+              <w:rPr>
+                <w:rFonts w:eastAsia="Times New Roman" w:cstheme="minorHAnsi"/>
+              </w:rPr>
+            </w:pPr>
+            <w:r>
+              <w:rPr>
+                <w:rFonts w:eastAsia="Times New Roman" w:cstheme="minorHAnsi"/>
+                <w:color w:val="000000"/>
+              </w:rPr>
+              <w:t>7.6</w:t>
+            </w:r>
+          </w:p>
+        </w:tc>
+        <w:tc>
+          <w:tcPr>
+            <w:tcW w:w="1525" w:type="dxa"/>
+            <w:tcBorders>
+              <w:top w:val="single" w:sz="6" w:space="0" w:color="000000"/>
+              <w:left w:val="single" w:sz="6" w:space="0" w:color="000000"/>
+              <w:bottom w:val="single" w:sz="6" w:space="0" w:color="000000"/>
+              <w:right w:val="single" w:sz="6" w:space="0" w:color="000000"/>
+            </w:tcBorders>
+            <w:tcMar>
+              <w:top w:w="60" w:type="dxa"/>
+              <w:left w:w="60" w:type="dxa"/>
+              <w:bottom w:w="60" w:type="dxa"/>
+              <w:right w:w="60" w:type="dxa"/>
+            </w:tcMar>
+            <w:hideMark/>
+          </w:tcPr>
+          <w:p>
+            <w:pPr>
+              <w:rPr>
+                <w:rFonts w:eastAsia="Times New Roman" w:cstheme="minorHAnsi"/>
+              </w:rPr>
+            </w:pPr>
+            <w:r>
+              <w:rPr>
+                <w:rFonts w:eastAsia="Times New Roman" w:cstheme="minorHAnsi"/>
+                <w:color w:val="000000"/>
+              </w:rPr>
+              <w:t>-0.86</w:t>
+            </w:r>
+          </w:p>
+        </w:tc>
+        <w:tc>
+          <w:tcPr>
+            <w:tcW w:w="861" w:type="dxa"/>
+            <w:tcBorders>
+              <w:top w:val="single" w:sz="6" w:space="0" w:color="000000"/>
+              <w:left w:val="single" w:sz="6" w:space="0" w:color="000000"/>
+              <w:bottom w:val="single" w:sz="6" w:space="0" w:color="000000"/>
+              <w:right w:val="single" w:sz="6" w:space="0" w:color="000000"/>
+            </w:tcBorders>
+            <w:tcMar>
+              <w:top w:w="60" w:type="dxa"/>
+              <w:left w:w="60" w:type="dxa"/>
+              <w:bottom w:w="60" w:type="dxa"/>
+              <w:right w:w="60" w:type="dxa"/>
+            </w:tcMar>
+            <w:hideMark/>
+          </w:tcPr>
+          <w:p>
+            <w:pPr>
+              <w:rPr>
+                <w:rFonts w:eastAsia="Times New Roman" w:cstheme="minorHAnsi"/>
+              </w:rPr>
+            </w:pPr>
+            <w:r>
+              <w:rPr>
+                <w:rFonts w:eastAsia="Times New Roman" w:cstheme="minorHAnsi"/>
+                <w:color w:val="000000"/>
+              </w:rPr>
+              <w:t>-1.49</w:t>
+            </w:r>
+          </w:p>
+        </w:tc>
+        <w:tc>
+          <w:tcPr>
+            <w:tcW w:w="2892" w:type="dxa"/>
+            <w:tcBorders>
+              <w:top w:val="single" w:sz="6" w:space="0" w:color="000000"/>
+              <w:left w:val="single" w:sz="6" w:space="0" w:color="000000"/>
+              <w:bottom w:val="single" w:sz="6" w:space="0" w:color="000000"/>
+              <w:right w:val="single" w:sz="6" w:space="0" w:color="000000"/>
+            </w:tcBorders>
+            <w:tcMar>
+              <w:top w:w="60" w:type="dxa"/>
+              <w:left w:w="60" w:type="dxa"/>
+              <w:bottom w:w="60" w:type="dxa"/>
+              <w:right w:w="60" w:type="dxa"/>
+            </w:tcMar>
+            <w:hideMark/>
+          </w:tcPr>
+          <w:p>
+            <w:pPr>
+              <w:rPr>
+                <w:rFonts w:eastAsia="Times New Roman" w:cstheme="minorHAnsi"/>
+              </w:rPr>
+            </w:pPr>
+            <w:r>
+              <w:rPr>
+                <w:rFonts w:eastAsia="Times New Roman" w:cstheme="minorHAnsi"/>
+                <w:color w:val="000000"/>
+              </w:rPr>
+              <w:t>-7.22</w:t>
+            </w:r>
+          </w:p>
+        </w:tc>
+        <w:tc>
+          <w:tcPr>
+            <w:tcW w:w="1421" w:type="dxa"/>
+            <w:tcBorders>
+              <w:top w:val="single" w:sz="6" w:space="0" w:color="000000"/>
+              <w:left w:val="single" w:sz="6" w:space="0" w:color="000000"/>
+              <w:bottom w:val="single" w:sz="6" w:space="0" w:color="000000"/>
+              <w:right w:val="single" w:sz="6" w:space="0" w:color="000000"/>
+            </w:tcBorders>
+            <w:tcMar>
+              <w:top w:w="60" w:type="dxa"/>
+              <w:left w:w="60" w:type="dxa"/>
+              <w:bottom w:w="60" w:type="dxa"/>
+              <w:right w:w="60" w:type="dxa"/>
+            </w:tcMar>
+            <w:hideMark/>
+          </w:tcPr>
+          <w:p>
+            <w:pPr>
+              <w:rPr>
+                <w:rFonts w:eastAsia="Times New Roman" w:cstheme="minorHAnsi"/>
+              </w:rPr>
+            </w:pPr>
+            <w:r>
+              <w:rPr>
+                <w:rFonts w:eastAsia="Times New Roman" w:cstheme="minorHAnsi"/>
+                <w:color w:val="000000"/>
+              </w:rPr>
+              <w:t>-49.66</w:t>
+            </w:r>
+          </w:p>
+        </w:tc>
+        <w:tc>
+          <w:tcPr>
+            <w:tcW w:w="1005" w:type="dxa"/>
+            <w:tcBorders>
+              <w:top w:val="single" w:sz="6" w:space="0" w:color="000000"/>
+              <w:left w:val="single" w:sz="6" w:space="0" w:color="000000"/>
+              <w:bottom w:val="single" w:sz="6" w:space="0" w:color="000000"/>
+              <w:right w:val="single" w:sz="6" w:space="0" w:color="000000"/>
+            </w:tcBorders>
+            <w:tcMar>
+              <w:top w:w="60" w:type="dxa"/>
+              <w:left w:w="60" w:type="dxa"/>
+              <w:bottom w:w="60" w:type="dxa"/>
+              <w:right w:w="60" w:type="dxa"/>
+            </w:tcMar>
+            <w:hideMark/>
+          </w:tcPr>
+          <w:p>
+            <w:pPr>
+              <w:rPr>
+                <w:rFonts w:eastAsia="Times New Roman" w:cstheme="minorHAnsi"/>
+              </w:rPr>
+            </w:pPr>
+            <w:r>
+              <w:rPr>
+                <w:rFonts w:eastAsia="Times New Roman" w:cstheme="minorHAnsi"/>
+                <w:color w:val="000000"/>
+              </w:rPr>
+              <w:t>-628.59</w:t>
+            </w:r>
+          </w:p>
+        </w:tc>
+      </w:tr>
+    </w:tbl>
+    <w:p/>
+    <w:p/>
     <w:p/>
     <w:p>
       <w:pPr>
@@ -4940,10 +6615,7 @@
       </w:pPr>
       <w:bookmarkStart w:id="3" w:name="_Toc112940553"/>
       <w:r>
-        <w:t>One-window only (errors are only calculated for the i</w:t>
-      </w:r>
-      <w:r>
-        <w:t>mmediate 1-step ahead rolling window</w:t>
+        <w:t>One-window only (errors are only calculated for the immediate 1-step ahead rolling window</w:t>
       </w:r>
       <w:r>
         <w:t>s</w:t>
@@ -7558,7 +9230,6 @@
       </w:pPr>
       <w:bookmarkStart w:id="5" w:name="_Toc112940555"/>
       <w:r>
-        <w:lastRenderedPageBreak/>
         <w:t>One-window only (errors are only calculated for the immediate 1-step ahead rolling windo</w:t>
       </w:r>
       <w:r>
@@ -8965,14 +10636,6 @@
     </w:p>
     <w:p>
       <w:pPr>
-        <w:rPr>
-          <w:b/>
-          <w:bCs/>
-        </w:rPr>
-      </w:pPr>
-    </w:p>
-    <w:p>
-      <w:pPr>
         <w:pStyle w:val="Heading3"/>
       </w:pPr>
       <w:bookmarkStart w:id="7" w:name="_Toc112940557"/>
@@ -10245,6 +11908,1276 @@
       </w:tr>
     </w:tbl>
     <w:p/>
+    <w:p/>
+    <w:p>
+      <w:r>
+        <w:t>MSE – training at each iteration</w:t>
+      </w:r>
+    </w:p>
+    <w:p/>
+    <w:tbl>
+      <w:tblPr>
+        <w:tblW w:w="0" w:type="auto"/>
+        <w:tblCellMar>
+          <w:left w:w="0" w:type="dxa"/>
+          <w:right w:w="0" w:type="dxa"/>
+        </w:tblCellMar>
+        <w:tblLook w:val="04A0" w:firstRow="1" w:lastRow="0" w:firstColumn="1" w:lastColumn="0" w:noHBand="0" w:noVBand="1"/>
+      </w:tblPr>
+      <w:tblGrid>
+        <w:gridCol w:w="1591"/>
+        <w:gridCol w:w="1566"/>
+        <w:gridCol w:w="713"/>
+        <w:gridCol w:w="872"/>
+        <w:gridCol w:w="2761"/>
+        <w:gridCol w:w="1472"/>
+        <w:gridCol w:w="1190"/>
+      </w:tblGrid>
+      <w:tr>
+        <w:trPr>
+          <w:trHeight w:val="234"/>
+        </w:trPr>
+        <w:tc>
+          <w:tcPr>
+            <w:tcW w:w="1591" w:type="dxa"/>
+            <w:tcBorders>
+              <w:top w:val="single" w:sz="6" w:space="0" w:color="000000"/>
+              <w:left w:val="single" w:sz="6" w:space="0" w:color="000000"/>
+              <w:bottom w:val="single" w:sz="6" w:space="0" w:color="000000"/>
+              <w:right w:val="single" w:sz="6" w:space="0" w:color="000000"/>
+            </w:tcBorders>
+            <w:shd w:val="clear" w:color="auto" w:fill="B0B3B2"/>
+            <w:tcMar>
+              <w:top w:w="60" w:type="dxa"/>
+              <w:left w:w="60" w:type="dxa"/>
+              <w:bottom w:w="60" w:type="dxa"/>
+              <w:right w:w="60" w:type="dxa"/>
+            </w:tcMar>
+            <w:hideMark/>
+          </w:tcPr>
+          <w:p/>
+        </w:tc>
+        <w:tc>
+          <w:tcPr>
+            <w:tcW w:w="1566" w:type="dxa"/>
+            <w:tcBorders>
+              <w:top w:val="single" w:sz="6" w:space="0" w:color="000000"/>
+              <w:left w:val="single" w:sz="6" w:space="0" w:color="000000"/>
+              <w:bottom w:val="single" w:sz="6" w:space="0" w:color="000000"/>
+              <w:right w:val="single" w:sz="6" w:space="0" w:color="000000"/>
+            </w:tcBorders>
+            <w:shd w:val="clear" w:color="auto" w:fill="B0B3B2"/>
+            <w:tcMar>
+              <w:top w:w="60" w:type="dxa"/>
+              <w:left w:w="60" w:type="dxa"/>
+              <w:bottom w:w="60" w:type="dxa"/>
+              <w:right w:w="60" w:type="dxa"/>
+            </w:tcMar>
+            <w:hideMark/>
+          </w:tcPr>
+          <w:p>
+            <w:proofErr w:type="spellStart"/>
+            <w:r>
+              <w:rPr>
+                <w:b/>
+                <w:bCs/>
+              </w:rPr>
+              <w:t>mintshrink</w:t>
+            </w:r>
+            <w:proofErr w:type="spellEnd"/>
+          </w:p>
+        </w:tc>
+        <w:tc>
+          <w:tcPr>
+            <w:tcW w:w="713" w:type="dxa"/>
+            <w:tcBorders>
+              <w:top w:val="single" w:sz="6" w:space="0" w:color="000000"/>
+              <w:left w:val="single" w:sz="6" w:space="0" w:color="000000"/>
+              <w:bottom w:val="single" w:sz="6" w:space="0" w:color="000000"/>
+              <w:right w:val="single" w:sz="6" w:space="0" w:color="000000"/>
+            </w:tcBorders>
+            <w:shd w:val="clear" w:color="auto" w:fill="B0B3B2"/>
+            <w:tcMar>
+              <w:top w:w="60" w:type="dxa"/>
+              <w:left w:w="60" w:type="dxa"/>
+              <w:bottom w:w="60" w:type="dxa"/>
+              <w:right w:w="60" w:type="dxa"/>
+            </w:tcMar>
+            <w:hideMark/>
+          </w:tcPr>
+          <w:p>
+            <w:proofErr w:type="spellStart"/>
+            <w:r>
+              <w:rPr>
+                <w:b/>
+                <w:bCs/>
+              </w:rPr>
+              <w:t>ols</w:t>
+            </w:r>
+            <w:proofErr w:type="spellEnd"/>
+          </w:p>
+        </w:tc>
+        <w:tc>
+          <w:tcPr>
+            <w:tcW w:w="872" w:type="dxa"/>
+            <w:tcBorders>
+              <w:top w:val="single" w:sz="6" w:space="0" w:color="000000"/>
+              <w:left w:val="single" w:sz="6" w:space="0" w:color="000000"/>
+              <w:bottom w:val="single" w:sz="6" w:space="0" w:color="000000"/>
+              <w:right w:val="single" w:sz="6" w:space="0" w:color="000000"/>
+            </w:tcBorders>
+            <w:shd w:val="clear" w:color="auto" w:fill="B0B3B2"/>
+            <w:tcMar>
+              <w:top w:w="60" w:type="dxa"/>
+              <w:left w:w="60" w:type="dxa"/>
+              <w:bottom w:w="60" w:type="dxa"/>
+              <w:right w:w="60" w:type="dxa"/>
+            </w:tcMar>
+            <w:hideMark/>
+          </w:tcPr>
+          <w:p>
+            <w:proofErr w:type="spellStart"/>
+            <w:r>
+              <w:rPr>
+                <w:b/>
+                <w:bCs/>
+              </w:rPr>
+              <w:t>wls</w:t>
+            </w:r>
+            <w:proofErr w:type="spellEnd"/>
+          </w:p>
+        </w:tc>
+        <w:tc>
+          <w:tcPr>
+            <w:tcW w:w="2761" w:type="dxa"/>
+            <w:tcBorders>
+              <w:top w:val="single" w:sz="6" w:space="0" w:color="000000"/>
+              <w:left w:val="single" w:sz="6" w:space="0" w:color="000000"/>
+              <w:bottom w:val="single" w:sz="6" w:space="0" w:color="000000"/>
+              <w:right w:val="single" w:sz="6" w:space="0" w:color="000000"/>
+            </w:tcBorders>
+            <w:shd w:val="clear" w:color="auto" w:fill="B0B3B2"/>
+            <w:tcMar>
+              <w:top w:w="60" w:type="dxa"/>
+              <w:left w:w="60" w:type="dxa"/>
+              <w:bottom w:w="60" w:type="dxa"/>
+              <w:right w:w="60" w:type="dxa"/>
+            </w:tcMar>
+            <w:hideMark/>
+          </w:tcPr>
+          <w:p>
+            <w:r>
+              <w:rPr>
+                <w:b/>
+                <w:bCs/>
+              </w:rPr>
+              <w:t>case2_lambda</w:t>
+            </w:r>
+            <w:proofErr w:type="gramStart"/>
+            <w:r>
+              <w:rPr>
+                <w:b/>
+                <w:bCs/>
+              </w:rPr>
+              <w:t>_[</w:t>
+            </w:r>
+            <w:proofErr w:type="gramEnd"/>
+            <w:r>
+              <w:rPr>
+                <w:b/>
+                <w:bCs/>
+              </w:rPr>
+              <w:t>0.1, 0.9]</w:t>
+            </w:r>
+          </w:p>
+        </w:tc>
+        <w:tc>
+          <w:tcPr>
+            <w:tcW w:w="1472" w:type="dxa"/>
+            <w:tcBorders>
+              <w:top w:val="single" w:sz="6" w:space="0" w:color="000000"/>
+              <w:left w:val="single" w:sz="6" w:space="0" w:color="000000"/>
+              <w:bottom w:val="single" w:sz="6" w:space="0" w:color="000000"/>
+              <w:right w:val="single" w:sz="6" w:space="0" w:color="000000"/>
+            </w:tcBorders>
+            <w:shd w:val="clear" w:color="auto" w:fill="B0B3B2"/>
+            <w:tcMar>
+              <w:top w:w="60" w:type="dxa"/>
+              <w:left w:w="60" w:type="dxa"/>
+              <w:bottom w:w="60" w:type="dxa"/>
+              <w:right w:w="60" w:type="dxa"/>
+            </w:tcMar>
+            <w:hideMark/>
+          </w:tcPr>
+          <w:p>
+            <w:proofErr w:type="spellStart"/>
+            <w:r>
+              <w:rPr>
+                <w:b/>
+                <w:bCs/>
+              </w:rPr>
+              <w:t>bottomup</w:t>
+            </w:r>
+            <w:proofErr w:type="spellEnd"/>
+          </w:p>
+        </w:tc>
+        <w:tc>
+          <w:tcPr>
+            <w:tcW w:w="1190" w:type="dxa"/>
+            <w:tcBorders>
+              <w:top w:val="single" w:sz="6" w:space="0" w:color="000000"/>
+              <w:left w:val="single" w:sz="6" w:space="0" w:color="000000"/>
+              <w:bottom w:val="single" w:sz="6" w:space="0" w:color="000000"/>
+              <w:right w:val="single" w:sz="6" w:space="0" w:color="000000"/>
+            </w:tcBorders>
+            <w:shd w:val="clear" w:color="auto" w:fill="B0B3B2"/>
+            <w:tcMar>
+              <w:top w:w="60" w:type="dxa"/>
+              <w:left w:w="60" w:type="dxa"/>
+              <w:bottom w:w="60" w:type="dxa"/>
+              <w:right w:w="60" w:type="dxa"/>
+            </w:tcMar>
+            <w:hideMark/>
+          </w:tcPr>
+          <w:p>
+            <w:r>
+              <w:rPr>
+                <w:b/>
+                <w:bCs/>
+              </w:rPr>
+              <w:t>erm</w:t>
+            </w:r>
+          </w:p>
+        </w:tc>
+      </w:tr>
+      <w:tr>
+        <w:trPr>
+          <w:trHeight w:val="256"/>
+        </w:trPr>
+        <w:tc>
+          <w:tcPr>
+            <w:tcW w:w="1591" w:type="dxa"/>
+            <w:tcBorders>
+              <w:top w:val="single" w:sz="6" w:space="0" w:color="000000"/>
+              <w:left w:val="single" w:sz="6" w:space="0" w:color="000000"/>
+              <w:bottom w:val="single" w:sz="6" w:space="0" w:color="000000"/>
+              <w:right w:val="single" w:sz="6" w:space="0" w:color="000000"/>
+            </w:tcBorders>
+            <w:shd w:val="clear" w:color="auto" w:fill="D4D4D4"/>
+            <w:tcMar>
+              <w:top w:w="60" w:type="dxa"/>
+              <w:left w:w="60" w:type="dxa"/>
+              <w:bottom w:w="60" w:type="dxa"/>
+              <w:right w:w="60" w:type="dxa"/>
+            </w:tcMar>
+            <w:hideMark/>
+          </w:tcPr>
+          <w:p>
+            <w:r>
+              <w:rPr>
+                <w:b/>
+                <w:bCs/>
+              </w:rPr>
+              <w:t>Australia</w:t>
+            </w:r>
+          </w:p>
+        </w:tc>
+        <w:tc>
+          <w:tcPr>
+            <w:tcW w:w="1566" w:type="dxa"/>
+            <w:tcBorders>
+              <w:top w:val="single" w:sz="6" w:space="0" w:color="000000"/>
+              <w:left w:val="single" w:sz="6" w:space="0" w:color="000000"/>
+              <w:bottom w:val="single" w:sz="6" w:space="0" w:color="000000"/>
+              <w:right w:val="single" w:sz="6" w:space="0" w:color="000000"/>
+            </w:tcBorders>
+            <w:tcMar>
+              <w:top w:w="60" w:type="dxa"/>
+              <w:left w:w="60" w:type="dxa"/>
+              <w:bottom w:w="60" w:type="dxa"/>
+              <w:right w:w="60" w:type="dxa"/>
+            </w:tcMar>
+            <w:hideMark/>
+          </w:tcPr>
+          <w:p>
+            <w:r>
+              <w:t>4.21</w:t>
+            </w:r>
+          </w:p>
+        </w:tc>
+        <w:tc>
+          <w:tcPr>
+            <w:tcW w:w="713" w:type="dxa"/>
+            <w:tcBorders>
+              <w:top w:val="single" w:sz="6" w:space="0" w:color="000000"/>
+              <w:left w:val="single" w:sz="6" w:space="0" w:color="000000"/>
+              <w:bottom w:val="single" w:sz="6" w:space="0" w:color="000000"/>
+              <w:right w:val="single" w:sz="6" w:space="0" w:color="000000"/>
+            </w:tcBorders>
+            <w:tcMar>
+              <w:top w:w="60" w:type="dxa"/>
+              <w:left w:w="60" w:type="dxa"/>
+              <w:bottom w:w="60" w:type="dxa"/>
+              <w:right w:w="60" w:type="dxa"/>
+            </w:tcMar>
+            <w:hideMark/>
+          </w:tcPr>
+          <w:p>
+            <w:r>
+              <w:t>4.67</w:t>
+            </w:r>
+          </w:p>
+        </w:tc>
+        <w:tc>
+          <w:tcPr>
+            <w:tcW w:w="872" w:type="dxa"/>
+            <w:tcBorders>
+              <w:top w:val="single" w:sz="6" w:space="0" w:color="000000"/>
+              <w:left w:val="single" w:sz="6" w:space="0" w:color="000000"/>
+              <w:bottom w:val="single" w:sz="6" w:space="0" w:color="000000"/>
+              <w:right w:val="single" w:sz="6" w:space="0" w:color="000000"/>
+            </w:tcBorders>
+            <w:tcMar>
+              <w:top w:w="60" w:type="dxa"/>
+              <w:left w:w="60" w:type="dxa"/>
+              <w:bottom w:w="60" w:type="dxa"/>
+              <w:right w:w="60" w:type="dxa"/>
+            </w:tcMar>
+            <w:hideMark/>
+          </w:tcPr>
+          <w:p>
+            <w:r>
+              <w:t>-5.3</w:t>
+            </w:r>
+          </w:p>
+        </w:tc>
+        <w:tc>
+          <w:tcPr>
+            <w:tcW w:w="2761" w:type="dxa"/>
+            <w:tcBorders>
+              <w:top w:val="single" w:sz="6" w:space="0" w:color="000000"/>
+              <w:left w:val="single" w:sz="6" w:space="0" w:color="000000"/>
+              <w:bottom w:val="single" w:sz="6" w:space="0" w:color="000000"/>
+              <w:right w:val="single" w:sz="6" w:space="0" w:color="000000"/>
+            </w:tcBorders>
+            <w:tcMar>
+              <w:top w:w="60" w:type="dxa"/>
+              <w:left w:w="60" w:type="dxa"/>
+              <w:bottom w:w="60" w:type="dxa"/>
+              <w:right w:w="60" w:type="dxa"/>
+            </w:tcMar>
+            <w:hideMark/>
+          </w:tcPr>
+          <w:p>
+            <w:r>
+              <w:t>15.8</w:t>
+            </w:r>
+          </w:p>
+        </w:tc>
+        <w:tc>
+          <w:tcPr>
+            <w:tcW w:w="1472" w:type="dxa"/>
+            <w:tcBorders>
+              <w:top w:val="single" w:sz="6" w:space="0" w:color="000000"/>
+              <w:left w:val="single" w:sz="6" w:space="0" w:color="000000"/>
+              <w:bottom w:val="single" w:sz="6" w:space="0" w:color="000000"/>
+              <w:right w:val="single" w:sz="6" w:space="0" w:color="000000"/>
+            </w:tcBorders>
+            <w:tcMar>
+              <w:top w:w="60" w:type="dxa"/>
+              <w:left w:w="60" w:type="dxa"/>
+              <w:bottom w:w="60" w:type="dxa"/>
+              <w:right w:w="60" w:type="dxa"/>
+            </w:tcMar>
+            <w:hideMark/>
+          </w:tcPr>
+          <w:p>
+            <w:r>
+              <w:t>-105.84</w:t>
+            </w:r>
+          </w:p>
+        </w:tc>
+        <w:tc>
+          <w:tcPr>
+            <w:tcW w:w="1190" w:type="dxa"/>
+            <w:tcBorders>
+              <w:top w:val="single" w:sz="6" w:space="0" w:color="000000"/>
+              <w:left w:val="single" w:sz="6" w:space="0" w:color="000000"/>
+              <w:bottom w:val="single" w:sz="6" w:space="0" w:color="000000"/>
+              <w:right w:val="single" w:sz="6" w:space="0" w:color="000000"/>
+            </w:tcBorders>
+            <w:tcMar>
+              <w:top w:w="60" w:type="dxa"/>
+              <w:left w:w="60" w:type="dxa"/>
+              <w:bottom w:w="60" w:type="dxa"/>
+              <w:right w:w="60" w:type="dxa"/>
+            </w:tcMar>
+            <w:hideMark/>
+          </w:tcPr>
+          <w:p>
+            <w:r>
+              <w:t>-2884.11</w:t>
+            </w:r>
+          </w:p>
+        </w:tc>
+      </w:tr>
+      <w:tr>
+        <w:trPr>
+          <w:trHeight w:val="234"/>
+        </w:trPr>
+        <w:tc>
+          <w:tcPr>
+            <w:tcW w:w="1591" w:type="dxa"/>
+            <w:tcBorders>
+              <w:top w:val="single" w:sz="6" w:space="0" w:color="000000"/>
+              <w:left w:val="single" w:sz="6" w:space="0" w:color="000000"/>
+              <w:bottom w:val="single" w:sz="6" w:space="0" w:color="000000"/>
+              <w:right w:val="single" w:sz="6" w:space="0" w:color="000000"/>
+            </w:tcBorders>
+            <w:shd w:val="clear" w:color="auto" w:fill="D4D4D4"/>
+            <w:tcMar>
+              <w:top w:w="60" w:type="dxa"/>
+              <w:left w:w="60" w:type="dxa"/>
+              <w:bottom w:w="60" w:type="dxa"/>
+              <w:right w:w="60" w:type="dxa"/>
+            </w:tcMar>
+            <w:hideMark/>
+          </w:tcPr>
+          <w:p>
+            <w:r>
+              <w:rPr>
+                <w:b/>
+                <w:bCs/>
+              </w:rPr>
+              <w:t>State</w:t>
+            </w:r>
+          </w:p>
+        </w:tc>
+        <w:tc>
+          <w:tcPr>
+            <w:tcW w:w="1566" w:type="dxa"/>
+            <w:tcBorders>
+              <w:top w:val="single" w:sz="6" w:space="0" w:color="000000"/>
+              <w:left w:val="single" w:sz="6" w:space="0" w:color="000000"/>
+              <w:bottom w:val="single" w:sz="6" w:space="0" w:color="000000"/>
+              <w:right w:val="single" w:sz="6" w:space="0" w:color="000000"/>
+            </w:tcBorders>
+            <w:tcMar>
+              <w:top w:w="60" w:type="dxa"/>
+              <w:left w:w="60" w:type="dxa"/>
+              <w:bottom w:w="60" w:type="dxa"/>
+              <w:right w:w="60" w:type="dxa"/>
+            </w:tcMar>
+            <w:hideMark/>
+          </w:tcPr>
+          <w:p>
+            <w:r>
+              <w:t>8.2</w:t>
+            </w:r>
+          </w:p>
+        </w:tc>
+        <w:tc>
+          <w:tcPr>
+            <w:tcW w:w="713" w:type="dxa"/>
+            <w:tcBorders>
+              <w:top w:val="single" w:sz="6" w:space="0" w:color="000000"/>
+              <w:left w:val="single" w:sz="6" w:space="0" w:color="000000"/>
+              <w:bottom w:val="single" w:sz="6" w:space="0" w:color="000000"/>
+              <w:right w:val="single" w:sz="6" w:space="0" w:color="000000"/>
+            </w:tcBorders>
+            <w:tcMar>
+              <w:top w:w="60" w:type="dxa"/>
+              <w:left w:w="60" w:type="dxa"/>
+              <w:bottom w:w="60" w:type="dxa"/>
+              <w:right w:w="60" w:type="dxa"/>
+            </w:tcMar>
+            <w:hideMark/>
+          </w:tcPr>
+          <w:p>
+            <w:r>
+              <w:t>4.46</w:t>
+            </w:r>
+          </w:p>
+        </w:tc>
+        <w:tc>
+          <w:tcPr>
+            <w:tcW w:w="872" w:type="dxa"/>
+            <w:tcBorders>
+              <w:top w:val="single" w:sz="6" w:space="0" w:color="000000"/>
+              <w:left w:val="single" w:sz="6" w:space="0" w:color="000000"/>
+              <w:bottom w:val="single" w:sz="6" w:space="0" w:color="000000"/>
+              <w:right w:val="single" w:sz="6" w:space="0" w:color="000000"/>
+            </w:tcBorders>
+            <w:tcMar>
+              <w:top w:w="60" w:type="dxa"/>
+              <w:left w:w="60" w:type="dxa"/>
+              <w:bottom w:w="60" w:type="dxa"/>
+              <w:right w:w="60" w:type="dxa"/>
+            </w:tcMar>
+            <w:hideMark/>
+          </w:tcPr>
+          <w:p>
+            <w:r>
+              <w:t>4.52</w:t>
+            </w:r>
+          </w:p>
+        </w:tc>
+        <w:tc>
+          <w:tcPr>
+            <w:tcW w:w="2761" w:type="dxa"/>
+            <w:tcBorders>
+              <w:top w:val="single" w:sz="6" w:space="0" w:color="000000"/>
+              <w:left w:val="single" w:sz="6" w:space="0" w:color="000000"/>
+              <w:bottom w:val="single" w:sz="6" w:space="0" w:color="000000"/>
+              <w:right w:val="single" w:sz="6" w:space="0" w:color="000000"/>
+            </w:tcBorders>
+            <w:tcMar>
+              <w:top w:w="60" w:type="dxa"/>
+              <w:left w:w="60" w:type="dxa"/>
+              <w:bottom w:w="60" w:type="dxa"/>
+              <w:right w:w="60" w:type="dxa"/>
+            </w:tcMar>
+            <w:hideMark/>
+          </w:tcPr>
+          <w:p>
+            <w:r>
+              <w:t>-14.85</w:t>
+            </w:r>
+          </w:p>
+        </w:tc>
+        <w:tc>
+          <w:tcPr>
+            <w:tcW w:w="1472" w:type="dxa"/>
+            <w:tcBorders>
+              <w:top w:val="single" w:sz="6" w:space="0" w:color="000000"/>
+              <w:left w:val="single" w:sz="6" w:space="0" w:color="000000"/>
+              <w:bottom w:val="single" w:sz="6" w:space="0" w:color="000000"/>
+              <w:right w:val="single" w:sz="6" w:space="0" w:color="000000"/>
+            </w:tcBorders>
+            <w:tcMar>
+              <w:top w:w="60" w:type="dxa"/>
+              <w:left w:w="60" w:type="dxa"/>
+              <w:bottom w:w="60" w:type="dxa"/>
+              <w:right w:w="60" w:type="dxa"/>
+            </w:tcMar>
+            <w:hideMark/>
+          </w:tcPr>
+          <w:p>
+            <w:r>
+              <w:t>-40.55</w:t>
+            </w:r>
+          </w:p>
+        </w:tc>
+        <w:tc>
+          <w:tcPr>
+            <w:tcW w:w="1190" w:type="dxa"/>
+            <w:tcBorders>
+              <w:top w:val="single" w:sz="6" w:space="0" w:color="000000"/>
+              <w:left w:val="single" w:sz="6" w:space="0" w:color="000000"/>
+              <w:bottom w:val="single" w:sz="6" w:space="0" w:color="000000"/>
+              <w:right w:val="single" w:sz="6" w:space="0" w:color="000000"/>
+            </w:tcBorders>
+            <w:tcMar>
+              <w:top w:w="60" w:type="dxa"/>
+              <w:left w:w="60" w:type="dxa"/>
+              <w:bottom w:w="60" w:type="dxa"/>
+              <w:right w:w="60" w:type="dxa"/>
+            </w:tcMar>
+            <w:hideMark/>
+          </w:tcPr>
+          <w:p>
+            <w:r>
+              <w:t>-2018.79</w:t>
+            </w:r>
+          </w:p>
+        </w:tc>
+      </w:tr>
+      <w:tr>
+        <w:trPr>
+          <w:trHeight w:val="234"/>
+        </w:trPr>
+        <w:tc>
+          <w:tcPr>
+            <w:tcW w:w="1591" w:type="dxa"/>
+            <w:tcBorders>
+              <w:top w:val="single" w:sz="6" w:space="0" w:color="000000"/>
+              <w:left w:val="single" w:sz="6" w:space="0" w:color="000000"/>
+              <w:bottom w:val="single" w:sz="6" w:space="0" w:color="000000"/>
+              <w:right w:val="single" w:sz="6" w:space="0" w:color="000000"/>
+            </w:tcBorders>
+            <w:shd w:val="clear" w:color="auto" w:fill="D4D4D4"/>
+            <w:tcMar>
+              <w:top w:w="60" w:type="dxa"/>
+              <w:left w:w="60" w:type="dxa"/>
+              <w:bottom w:w="60" w:type="dxa"/>
+              <w:right w:w="60" w:type="dxa"/>
+            </w:tcMar>
+            <w:hideMark/>
+          </w:tcPr>
+          <w:p>
+            <w:r>
+              <w:rPr>
+                <w:b/>
+                <w:bCs/>
+              </w:rPr>
+              <w:lastRenderedPageBreak/>
+              <w:t>Gender</w:t>
+            </w:r>
+          </w:p>
+        </w:tc>
+        <w:tc>
+          <w:tcPr>
+            <w:tcW w:w="1566" w:type="dxa"/>
+            <w:tcBorders>
+              <w:top w:val="single" w:sz="6" w:space="0" w:color="000000"/>
+              <w:left w:val="single" w:sz="6" w:space="0" w:color="000000"/>
+              <w:bottom w:val="single" w:sz="6" w:space="0" w:color="000000"/>
+              <w:right w:val="single" w:sz="6" w:space="0" w:color="000000"/>
+            </w:tcBorders>
+            <w:tcMar>
+              <w:top w:w="60" w:type="dxa"/>
+              <w:left w:w="60" w:type="dxa"/>
+              <w:bottom w:w="60" w:type="dxa"/>
+              <w:right w:w="60" w:type="dxa"/>
+            </w:tcMar>
+            <w:hideMark/>
+          </w:tcPr>
+          <w:p>
+            <w:r>
+              <w:t>13.42</w:t>
+            </w:r>
+          </w:p>
+        </w:tc>
+        <w:tc>
+          <w:tcPr>
+            <w:tcW w:w="713" w:type="dxa"/>
+            <w:tcBorders>
+              <w:top w:val="single" w:sz="6" w:space="0" w:color="000000"/>
+              <w:left w:val="single" w:sz="6" w:space="0" w:color="000000"/>
+              <w:bottom w:val="single" w:sz="6" w:space="0" w:color="000000"/>
+              <w:right w:val="single" w:sz="6" w:space="0" w:color="000000"/>
+            </w:tcBorders>
+            <w:tcMar>
+              <w:top w:w="60" w:type="dxa"/>
+              <w:left w:w="60" w:type="dxa"/>
+              <w:bottom w:w="60" w:type="dxa"/>
+              <w:right w:w="60" w:type="dxa"/>
+            </w:tcMar>
+            <w:hideMark/>
+          </w:tcPr>
+          <w:p>
+            <w:r>
+              <w:t>8.12</w:t>
+            </w:r>
+          </w:p>
+        </w:tc>
+        <w:tc>
+          <w:tcPr>
+            <w:tcW w:w="872" w:type="dxa"/>
+            <w:tcBorders>
+              <w:top w:val="single" w:sz="6" w:space="0" w:color="000000"/>
+              <w:left w:val="single" w:sz="6" w:space="0" w:color="000000"/>
+              <w:bottom w:val="single" w:sz="6" w:space="0" w:color="000000"/>
+              <w:right w:val="single" w:sz="6" w:space="0" w:color="000000"/>
+            </w:tcBorders>
+            <w:tcMar>
+              <w:top w:w="60" w:type="dxa"/>
+              <w:left w:w="60" w:type="dxa"/>
+              <w:bottom w:w="60" w:type="dxa"/>
+              <w:right w:w="60" w:type="dxa"/>
+            </w:tcMar>
+            <w:hideMark/>
+          </w:tcPr>
+          <w:p>
+            <w:r>
+              <w:t>10.87</w:t>
+            </w:r>
+          </w:p>
+        </w:tc>
+        <w:tc>
+          <w:tcPr>
+            <w:tcW w:w="2761" w:type="dxa"/>
+            <w:tcBorders>
+              <w:top w:val="single" w:sz="6" w:space="0" w:color="000000"/>
+              <w:left w:val="single" w:sz="6" w:space="0" w:color="000000"/>
+              <w:bottom w:val="single" w:sz="6" w:space="0" w:color="000000"/>
+              <w:right w:val="single" w:sz="6" w:space="0" w:color="000000"/>
+            </w:tcBorders>
+            <w:tcMar>
+              <w:top w:w="60" w:type="dxa"/>
+              <w:left w:w="60" w:type="dxa"/>
+              <w:bottom w:w="60" w:type="dxa"/>
+              <w:right w:w="60" w:type="dxa"/>
+            </w:tcMar>
+            <w:hideMark/>
+          </w:tcPr>
+          <w:p>
+            <w:r>
+              <w:t>-5.07</w:t>
+            </w:r>
+          </w:p>
+        </w:tc>
+        <w:tc>
+          <w:tcPr>
+            <w:tcW w:w="1472" w:type="dxa"/>
+            <w:tcBorders>
+              <w:top w:val="single" w:sz="6" w:space="0" w:color="000000"/>
+              <w:left w:val="single" w:sz="6" w:space="0" w:color="000000"/>
+              <w:bottom w:val="single" w:sz="6" w:space="0" w:color="000000"/>
+              <w:right w:val="single" w:sz="6" w:space="0" w:color="000000"/>
+            </w:tcBorders>
+            <w:tcMar>
+              <w:top w:w="60" w:type="dxa"/>
+              <w:left w:w="60" w:type="dxa"/>
+              <w:bottom w:w="60" w:type="dxa"/>
+              <w:right w:w="60" w:type="dxa"/>
+            </w:tcMar>
+            <w:hideMark/>
+          </w:tcPr>
+          <w:p>
+            <w:r>
+              <w:t>-30.36</w:t>
+            </w:r>
+          </w:p>
+        </w:tc>
+        <w:tc>
+          <w:tcPr>
+            <w:tcW w:w="1190" w:type="dxa"/>
+            <w:tcBorders>
+              <w:top w:val="single" w:sz="6" w:space="0" w:color="000000"/>
+              <w:left w:val="single" w:sz="6" w:space="0" w:color="000000"/>
+              <w:bottom w:val="single" w:sz="6" w:space="0" w:color="000000"/>
+              <w:right w:val="single" w:sz="6" w:space="0" w:color="000000"/>
+            </w:tcBorders>
+            <w:tcMar>
+              <w:top w:w="60" w:type="dxa"/>
+              <w:left w:w="60" w:type="dxa"/>
+              <w:bottom w:w="60" w:type="dxa"/>
+              <w:right w:w="60" w:type="dxa"/>
+            </w:tcMar>
+            <w:hideMark/>
+          </w:tcPr>
+          <w:p>
+            <w:r>
+              <w:t>-1893.14</w:t>
+            </w:r>
+          </w:p>
+        </w:tc>
+      </w:tr>
+      <w:tr>
+        <w:trPr>
+          <w:trHeight w:val="234"/>
+        </w:trPr>
+        <w:tc>
+          <w:tcPr>
+            <w:tcW w:w="1591" w:type="dxa"/>
+            <w:tcBorders>
+              <w:top w:val="single" w:sz="6" w:space="0" w:color="000000"/>
+              <w:left w:val="single" w:sz="6" w:space="0" w:color="000000"/>
+              <w:bottom w:val="single" w:sz="6" w:space="0" w:color="000000"/>
+              <w:right w:val="single" w:sz="6" w:space="0" w:color="000000"/>
+            </w:tcBorders>
+            <w:shd w:val="clear" w:color="auto" w:fill="D4D4D4"/>
+            <w:tcMar>
+              <w:top w:w="60" w:type="dxa"/>
+              <w:left w:w="60" w:type="dxa"/>
+              <w:bottom w:w="60" w:type="dxa"/>
+              <w:right w:w="60" w:type="dxa"/>
+            </w:tcMar>
+            <w:hideMark/>
+          </w:tcPr>
+          <w:p>
+            <w:r>
+              <w:rPr>
+                <w:b/>
+                <w:bCs/>
+              </w:rPr>
+              <w:t>Legal</w:t>
+            </w:r>
+          </w:p>
+        </w:tc>
+        <w:tc>
+          <w:tcPr>
+            <w:tcW w:w="1566" w:type="dxa"/>
+            <w:tcBorders>
+              <w:top w:val="single" w:sz="6" w:space="0" w:color="000000"/>
+              <w:left w:val="single" w:sz="6" w:space="0" w:color="000000"/>
+              <w:bottom w:val="single" w:sz="6" w:space="0" w:color="000000"/>
+              <w:right w:val="single" w:sz="6" w:space="0" w:color="000000"/>
+            </w:tcBorders>
+            <w:tcMar>
+              <w:top w:w="60" w:type="dxa"/>
+              <w:left w:w="60" w:type="dxa"/>
+              <w:bottom w:w="60" w:type="dxa"/>
+              <w:right w:w="60" w:type="dxa"/>
+            </w:tcMar>
+            <w:hideMark/>
+          </w:tcPr>
+          <w:p>
+            <w:r>
+              <w:t>11.68</w:t>
+            </w:r>
+          </w:p>
+        </w:tc>
+        <w:tc>
+          <w:tcPr>
+            <w:tcW w:w="713" w:type="dxa"/>
+            <w:tcBorders>
+              <w:top w:val="single" w:sz="6" w:space="0" w:color="000000"/>
+              <w:left w:val="single" w:sz="6" w:space="0" w:color="000000"/>
+              <w:bottom w:val="single" w:sz="6" w:space="0" w:color="000000"/>
+              <w:right w:val="single" w:sz="6" w:space="0" w:color="000000"/>
+            </w:tcBorders>
+            <w:tcMar>
+              <w:top w:w="60" w:type="dxa"/>
+              <w:left w:w="60" w:type="dxa"/>
+              <w:bottom w:w="60" w:type="dxa"/>
+              <w:right w:w="60" w:type="dxa"/>
+            </w:tcMar>
+            <w:hideMark/>
+          </w:tcPr>
+          <w:p>
+            <w:r>
+              <w:t>9.0</w:t>
+            </w:r>
+          </w:p>
+        </w:tc>
+        <w:tc>
+          <w:tcPr>
+            <w:tcW w:w="872" w:type="dxa"/>
+            <w:tcBorders>
+              <w:top w:val="single" w:sz="6" w:space="0" w:color="000000"/>
+              <w:left w:val="single" w:sz="6" w:space="0" w:color="000000"/>
+              <w:bottom w:val="single" w:sz="6" w:space="0" w:color="000000"/>
+              <w:right w:val="single" w:sz="6" w:space="0" w:color="000000"/>
+            </w:tcBorders>
+            <w:tcMar>
+              <w:top w:w="60" w:type="dxa"/>
+              <w:left w:w="60" w:type="dxa"/>
+              <w:bottom w:w="60" w:type="dxa"/>
+              <w:right w:w="60" w:type="dxa"/>
+            </w:tcMar>
+            <w:hideMark/>
+          </w:tcPr>
+          <w:p>
+            <w:r>
+              <w:t>9.88</w:t>
+            </w:r>
+          </w:p>
+        </w:tc>
+        <w:tc>
+          <w:tcPr>
+            <w:tcW w:w="2761" w:type="dxa"/>
+            <w:tcBorders>
+              <w:top w:val="single" w:sz="6" w:space="0" w:color="000000"/>
+              <w:left w:val="single" w:sz="6" w:space="0" w:color="000000"/>
+              <w:bottom w:val="single" w:sz="6" w:space="0" w:color="000000"/>
+              <w:right w:val="single" w:sz="6" w:space="0" w:color="000000"/>
+            </w:tcBorders>
+            <w:tcMar>
+              <w:top w:w="60" w:type="dxa"/>
+              <w:left w:w="60" w:type="dxa"/>
+              <w:bottom w:w="60" w:type="dxa"/>
+              <w:right w:w="60" w:type="dxa"/>
+            </w:tcMar>
+            <w:hideMark/>
+          </w:tcPr>
+          <w:p>
+            <w:r>
+              <w:t>-4.23</w:t>
+            </w:r>
+          </w:p>
+        </w:tc>
+        <w:tc>
+          <w:tcPr>
+            <w:tcW w:w="1472" w:type="dxa"/>
+            <w:tcBorders>
+              <w:top w:val="single" w:sz="6" w:space="0" w:color="000000"/>
+              <w:left w:val="single" w:sz="6" w:space="0" w:color="000000"/>
+              <w:bottom w:val="single" w:sz="6" w:space="0" w:color="000000"/>
+              <w:right w:val="single" w:sz="6" w:space="0" w:color="000000"/>
+            </w:tcBorders>
+            <w:tcMar>
+              <w:top w:w="60" w:type="dxa"/>
+              <w:left w:w="60" w:type="dxa"/>
+              <w:bottom w:w="60" w:type="dxa"/>
+              <w:right w:w="60" w:type="dxa"/>
+            </w:tcMar>
+            <w:hideMark/>
+          </w:tcPr>
+          <w:p>
+            <w:r>
+              <w:t>-6.36</w:t>
+            </w:r>
+          </w:p>
+        </w:tc>
+        <w:tc>
+          <w:tcPr>
+            <w:tcW w:w="1190" w:type="dxa"/>
+            <w:tcBorders>
+              <w:top w:val="single" w:sz="6" w:space="0" w:color="000000"/>
+              <w:left w:val="single" w:sz="6" w:space="0" w:color="000000"/>
+              <w:bottom w:val="single" w:sz="6" w:space="0" w:color="000000"/>
+              <w:right w:val="single" w:sz="6" w:space="0" w:color="000000"/>
+            </w:tcBorders>
+            <w:tcMar>
+              <w:top w:w="60" w:type="dxa"/>
+              <w:left w:w="60" w:type="dxa"/>
+              <w:bottom w:w="60" w:type="dxa"/>
+              <w:right w:w="60" w:type="dxa"/>
+            </w:tcMar>
+            <w:hideMark/>
+          </w:tcPr>
+          <w:p>
+            <w:r>
+              <w:t>-1538.18</w:t>
+            </w:r>
+          </w:p>
+        </w:tc>
+      </w:tr>
+      <w:tr>
+        <w:trPr>
+          <w:trHeight w:val="234"/>
+        </w:trPr>
+        <w:tc>
+          <w:tcPr>
+            <w:tcW w:w="1591" w:type="dxa"/>
+            <w:tcBorders>
+              <w:top w:val="single" w:sz="6" w:space="0" w:color="000000"/>
+              <w:left w:val="single" w:sz="6" w:space="0" w:color="000000"/>
+              <w:bottom w:val="single" w:sz="6" w:space="0" w:color="000000"/>
+              <w:right w:val="single" w:sz="6" w:space="0" w:color="000000"/>
+            </w:tcBorders>
+            <w:shd w:val="clear" w:color="auto" w:fill="D4D4D4"/>
+            <w:tcMar>
+              <w:top w:w="60" w:type="dxa"/>
+              <w:left w:w="60" w:type="dxa"/>
+              <w:bottom w:w="60" w:type="dxa"/>
+              <w:right w:w="60" w:type="dxa"/>
+            </w:tcMar>
+            <w:hideMark/>
+          </w:tcPr>
+          <w:p>
+            <w:r>
+              <w:rPr>
+                <w:b/>
+                <w:bCs/>
+              </w:rPr>
+              <w:t>Indigenous</w:t>
+            </w:r>
+          </w:p>
+        </w:tc>
+        <w:tc>
+          <w:tcPr>
+            <w:tcW w:w="1566" w:type="dxa"/>
+            <w:tcBorders>
+              <w:top w:val="single" w:sz="6" w:space="0" w:color="000000"/>
+              <w:left w:val="single" w:sz="6" w:space="0" w:color="000000"/>
+              <w:bottom w:val="single" w:sz="6" w:space="0" w:color="000000"/>
+              <w:right w:val="single" w:sz="6" w:space="0" w:color="000000"/>
+            </w:tcBorders>
+            <w:tcMar>
+              <w:top w:w="60" w:type="dxa"/>
+              <w:left w:w="60" w:type="dxa"/>
+              <w:bottom w:w="60" w:type="dxa"/>
+              <w:right w:w="60" w:type="dxa"/>
+            </w:tcMar>
+            <w:hideMark/>
+          </w:tcPr>
+          <w:p>
+            <w:r>
+              <w:t>12.27</w:t>
+            </w:r>
+          </w:p>
+        </w:tc>
+        <w:tc>
+          <w:tcPr>
+            <w:tcW w:w="713" w:type="dxa"/>
+            <w:tcBorders>
+              <w:top w:val="single" w:sz="6" w:space="0" w:color="000000"/>
+              <w:left w:val="single" w:sz="6" w:space="0" w:color="000000"/>
+              <w:bottom w:val="single" w:sz="6" w:space="0" w:color="000000"/>
+              <w:right w:val="single" w:sz="6" w:space="0" w:color="000000"/>
+            </w:tcBorders>
+            <w:tcMar>
+              <w:top w:w="60" w:type="dxa"/>
+              <w:left w:w="60" w:type="dxa"/>
+              <w:bottom w:w="60" w:type="dxa"/>
+              <w:right w:w="60" w:type="dxa"/>
+            </w:tcMar>
+            <w:hideMark/>
+          </w:tcPr>
+          <w:p>
+            <w:r>
+              <w:t>9.78</w:t>
+            </w:r>
+          </w:p>
+        </w:tc>
+        <w:tc>
+          <w:tcPr>
+            <w:tcW w:w="872" w:type="dxa"/>
+            <w:tcBorders>
+              <w:top w:val="single" w:sz="6" w:space="0" w:color="000000"/>
+              <w:left w:val="single" w:sz="6" w:space="0" w:color="000000"/>
+              <w:bottom w:val="single" w:sz="6" w:space="0" w:color="000000"/>
+              <w:right w:val="single" w:sz="6" w:space="0" w:color="000000"/>
+            </w:tcBorders>
+            <w:tcMar>
+              <w:top w:w="60" w:type="dxa"/>
+              <w:left w:w="60" w:type="dxa"/>
+              <w:bottom w:w="60" w:type="dxa"/>
+              <w:right w:w="60" w:type="dxa"/>
+            </w:tcMar>
+            <w:hideMark/>
+          </w:tcPr>
+          <w:p>
+            <w:r>
+              <w:t>9.84</w:t>
+            </w:r>
+          </w:p>
+        </w:tc>
+        <w:tc>
+          <w:tcPr>
+            <w:tcW w:w="2761" w:type="dxa"/>
+            <w:tcBorders>
+              <w:top w:val="single" w:sz="6" w:space="0" w:color="000000"/>
+              <w:left w:val="single" w:sz="6" w:space="0" w:color="000000"/>
+              <w:bottom w:val="single" w:sz="6" w:space="0" w:color="000000"/>
+              <w:right w:val="single" w:sz="6" w:space="0" w:color="000000"/>
+            </w:tcBorders>
+            <w:tcMar>
+              <w:top w:w="60" w:type="dxa"/>
+              <w:left w:w="60" w:type="dxa"/>
+              <w:bottom w:w="60" w:type="dxa"/>
+              <w:right w:w="60" w:type="dxa"/>
+            </w:tcMar>
+            <w:hideMark/>
+          </w:tcPr>
+          <w:p>
+            <w:r>
+              <w:t>1.41</w:t>
+            </w:r>
+          </w:p>
+        </w:tc>
+        <w:tc>
+          <w:tcPr>
+            <w:tcW w:w="1472" w:type="dxa"/>
+            <w:tcBorders>
+              <w:top w:val="single" w:sz="6" w:space="0" w:color="000000"/>
+              <w:left w:val="single" w:sz="6" w:space="0" w:color="000000"/>
+              <w:bottom w:val="single" w:sz="6" w:space="0" w:color="000000"/>
+              <w:right w:val="single" w:sz="6" w:space="0" w:color="000000"/>
+            </w:tcBorders>
+            <w:tcMar>
+              <w:top w:w="60" w:type="dxa"/>
+              <w:left w:w="60" w:type="dxa"/>
+              <w:bottom w:w="60" w:type="dxa"/>
+              <w:right w:w="60" w:type="dxa"/>
+            </w:tcMar>
+            <w:hideMark/>
+          </w:tcPr>
+          <w:p>
+            <w:r>
+              <w:t>0.0</w:t>
+            </w:r>
+          </w:p>
+        </w:tc>
+        <w:tc>
+          <w:tcPr>
+            <w:tcW w:w="1190" w:type="dxa"/>
+            <w:tcBorders>
+              <w:top w:val="single" w:sz="6" w:space="0" w:color="000000"/>
+              <w:left w:val="single" w:sz="6" w:space="0" w:color="000000"/>
+              <w:bottom w:val="single" w:sz="6" w:space="0" w:color="000000"/>
+              <w:right w:val="single" w:sz="6" w:space="0" w:color="000000"/>
+            </w:tcBorders>
+            <w:tcMar>
+              <w:top w:w="60" w:type="dxa"/>
+              <w:left w:w="60" w:type="dxa"/>
+              <w:bottom w:w="60" w:type="dxa"/>
+              <w:right w:w="60" w:type="dxa"/>
+            </w:tcMar>
+            <w:hideMark/>
+          </w:tcPr>
+          <w:p>
+            <w:r>
+              <w:t>-1412.38</w:t>
+            </w:r>
+          </w:p>
+        </w:tc>
+      </w:tr>
+      <w:tr>
+        <w:trPr>
+          <w:trHeight w:val="234"/>
+        </w:trPr>
+        <w:tc>
+          <w:tcPr>
+            <w:tcW w:w="1591" w:type="dxa"/>
+            <w:tcBorders>
+              <w:top w:val="single" w:sz="6" w:space="0" w:color="000000"/>
+              <w:left w:val="single" w:sz="6" w:space="0" w:color="000000"/>
+              <w:bottom w:val="single" w:sz="6" w:space="0" w:color="000000"/>
+              <w:right w:val="single" w:sz="6" w:space="0" w:color="000000"/>
+            </w:tcBorders>
+            <w:shd w:val="clear" w:color="auto" w:fill="D4D4D4"/>
+            <w:tcMar>
+              <w:top w:w="60" w:type="dxa"/>
+              <w:left w:w="60" w:type="dxa"/>
+              <w:bottom w:w="60" w:type="dxa"/>
+              <w:right w:w="60" w:type="dxa"/>
+            </w:tcMar>
+            <w:hideMark/>
+          </w:tcPr>
+          <w:p>
+            <w:r>
+              <w:rPr>
+                <w:b/>
+                <w:bCs/>
+              </w:rPr>
+              <w:t>Overall</w:t>
+            </w:r>
+          </w:p>
+        </w:tc>
+        <w:tc>
+          <w:tcPr>
+            <w:tcW w:w="1566" w:type="dxa"/>
+            <w:tcBorders>
+              <w:top w:val="single" w:sz="6" w:space="0" w:color="000000"/>
+              <w:left w:val="single" w:sz="6" w:space="0" w:color="000000"/>
+              <w:bottom w:val="single" w:sz="6" w:space="0" w:color="000000"/>
+              <w:right w:val="single" w:sz="6" w:space="0" w:color="000000"/>
+            </w:tcBorders>
+            <w:tcMar>
+              <w:top w:w="60" w:type="dxa"/>
+              <w:left w:w="60" w:type="dxa"/>
+              <w:bottom w:w="60" w:type="dxa"/>
+              <w:right w:w="60" w:type="dxa"/>
+            </w:tcMar>
+            <w:hideMark/>
+          </w:tcPr>
+          <w:p>
+            <w:r>
+              <w:t>9.09</w:t>
+            </w:r>
+          </w:p>
+        </w:tc>
+        <w:tc>
+          <w:tcPr>
+            <w:tcW w:w="713" w:type="dxa"/>
+            <w:tcBorders>
+              <w:top w:val="single" w:sz="6" w:space="0" w:color="000000"/>
+              <w:left w:val="single" w:sz="6" w:space="0" w:color="000000"/>
+              <w:bottom w:val="single" w:sz="6" w:space="0" w:color="000000"/>
+              <w:right w:val="single" w:sz="6" w:space="0" w:color="000000"/>
+            </w:tcBorders>
+            <w:tcMar>
+              <w:top w:w="60" w:type="dxa"/>
+              <w:left w:w="60" w:type="dxa"/>
+              <w:bottom w:w="60" w:type="dxa"/>
+              <w:right w:w="60" w:type="dxa"/>
+            </w:tcMar>
+            <w:hideMark/>
+          </w:tcPr>
+          <w:p>
+            <w:r>
+              <w:t>6.78</w:t>
+            </w:r>
+          </w:p>
+        </w:tc>
+        <w:tc>
+          <w:tcPr>
+            <w:tcW w:w="872" w:type="dxa"/>
+            <w:tcBorders>
+              <w:top w:val="single" w:sz="6" w:space="0" w:color="000000"/>
+              <w:left w:val="single" w:sz="6" w:space="0" w:color="000000"/>
+              <w:bottom w:val="single" w:sz="6" w:space="0" w:color="000000"/>
+              <w:right w:val="single" w:sz="6" w:space="0" w:color="000000"/>
+            </w:tcBorders>
+            <w:tcMar>
+              <w:top w:w="60" w:type="dxa"/>
+              <w:left w:w="60" w:type="dxa"/>
+              <w:bottom w:w="60" w:type="dxa"/>
+              <w:right w:w="60" w:type="dxa"/>
+            </w:tcMar>
+            <w:hideMark/>
+          </w:tcPr>
+          <w:p>
+            <w:r>
+              <w:t>4.34</w:t>
+            </w:r>
+          </w:p>
+        </w:tc>
+        <w:tc>
+          <w:tcPr>
+            <w:tcW w:w="2761" w:type="dxa"/>
+            <w:tcBorders>
+              <w:top w:val="single" w:sz="6" w:space="0" w:color="000000"/>
+              <w:left w:val="single" w:sz="6" w:space="0" w:color="000000"/>
+              <w:bottom w:val="single" w:sz="6" w:space="0" w:color="000000"/>
+              <w:right w:val="single" w:sz="6" w:space="0" w:color="000000"/>
+            </w:tcBorders>
+            <w:tcMar>
+              <w:top w:w="60" w:type="dxa"/>
+              <w:left w:w="60" w:type="dxa"/>
+              <w:bottom w:w="60" w:type="dxa"/>
+              <w:right w:w="60" w:type="dxa"/>
+            </w:tcMar>
+            <w:hideMark/>
+          </w:tcPr>
+          <w:p>
+            <w:r>
+              <w:t>0.68</w:t>
+            </w:r>
+          </w:p>
+        </w:tc>
+        <w:tc>
+          <w:tcPr>
+            <w:tcW w:w="1472" w:type="dxa"/>
+            <w:tcBorders>
+              <w:top w:val="single" w:sz="6" w:space="0" w:color="000000"/>
+              <w:left w:val="single" w:sz="6" w:space="0" w:color="000000"/>
+              <w:bottom w:val="single" w:sz="6" w:space="0" w:color="000000"/>
+              <w:right w:val="single" w:sz="6" w:space="0" w:color="000000"/>
+            </w:tcBorders>
+            <w:tcMar>
+              <w:top w:w="60" w:type="dxa"/>
+              <w:left w:w="60" w:type="dxa"/>
+              <w:bottom w:w="60" w:type="dxa"/>
+              <w:right w:w="60" w:type="dxa"/>
+            </w:tcMar>
+            <w:hideMark/>
+          </w:tcPr>
+          <w:p>
+            <w:r>
+              <w:t>-46.57</w:t>
+            </w:r>
+          </w:p>
+        </w:tc>
+        <w:tc>
+          <w:tcPr>
+            <w:tcW w:w="1190" w:type="dxa"/>
+            <w:tcBorders>
+              <w:top w:val="single" w:sz="6" w:space="0" w:color="000000"/>
+              <w:left w:val="single" w:sz="6" w:space="0" w:color="000000"/>
+              <w:bottom w:val="single" w:sz="6" w:space="0" w:color="000000"/>
+              <w:right w:val="single" w:sz="6" w:space="0" w:color="000000"/>
+            </w:tcBorders>
+            <w:tcMar>
+              <w:top w:w="60" w:type="dxa"/>
+              <w:left w:w="60" w:type="dxa"/>
+              <w:bottom w:w="60" w:type="dxa"/>
+              <w:right w:w="60" w:type="dxa"/>
+            </w:tcMar>
+            <w:hideMark/>
+          </w:tcPr>
+          <w:p>
+            <w:r>
+              <w:t>-2084.76</w:t>
+            </w:r>
+          </w:p>
+        </w:tc>
+      </w:tr>
+    </w:tbl>
     <w:p/>
     <w:p/>
     <w:p>
@@ -14223,6 +17156,7 @@
                 <w:b/>
                 <w:bCs/>
               </w:rPr>
+              <w:lastRenderedPageBreak/>
               <w:t>Overall</w:t>
             </w:r>
           </w:p>
@@ -47453,6 +50387,20 @@
       <w:shd w:val="clear" w:color="auto" w:fill="E1DFDD"/>
     </w:rPr>
   </w:style>
+  <w:style w:type="paragraph" w:styleId="NormalWeb">
+    <w:name w:val="Normal (Web)"/>
+    <w:basedOn w:val="Normal"/>
+    <w:uiPriority w:val="99"/>
+    <w:semiHidden/>
+    <w:unhideWhenUsed/>
+    <w:rsid w:val="007024EE"/>
+    <w:pPr>
+      <w:spacing w:before="100" w:beforeAutospacing="1" w:after="100" w:afterAutospacing="1"/>
+    </w:pPr>
+    <w:rPr>
+      <w:rFonts w:ascii="Times New Roman" w:eastAsia="Times New Roman" w:hAnsi="Times New Roman" w:cs="Times New Roman"/>
+    </w:rPr>
+  </w:style>
 </w:styles>
 </file>
 

</xml_diff>